<commit_message>
Finished rough draft of marionette level 0 block diagram
</commit_message>
<xml_diff>
--- a/FunctionalDiagram.docx
+++ b/FunctionalDiagram.docx
@@ -2,20 +2,186 @@
 <file path=word/document.xml><?xml version="1.0" encoding="utf-8"?>
 <w:document xmlns:wpc="http://schemas.microsoft.com/office/word/2010/wordprocessingCanvas" xmlns:mo="http://schemas.microsoft.com/office/mac/office/2008/main" xmlns:mc="http://schemas.openxmlformats.org/markup-compatibility/2006" xmlns:mv="urn:schemas-microsoft-com:mac:vml" xmlns:o="urn:schemas-microsoft-com:office:office" xmlns:r="http://schemas.openxmlformats.org/officeDocument/2006/relationships" xmlns:m="http://schemas.openxmlformats.org/officeDocument/2006/math" xmlns:v="urn:schemas-microsoft-com:vml" xmlns:wp14="http://schemas.microsoft.com/office/word/2010/wordprocessingDrawing" xmlns:wp="http://schemas.openxmlformats.org/drawingml/2006/wordprocessingDrawing" xmlns:w10="urn:schemas-microsoft-com:office:word" xmlns:w="http://schemas.openxmlformats.org/wordprocessingml/2006/main" xmlns:w14="http://schemas.microsoft.com/office/word/2010/wordml" xmlns:wpg="http://schemas.microsoft.com/office/word/2010/wordprocessingGroup" xmlns:wpi="http://schemas.microsoft.com/office/word/2010/wordprocessingInk" xmlns:wne="http://schemas.microsoft.com/office/word/2006/wordml" xmlns:wps="http://schemas.microsoft.com/office/word/2010/wordprocessingShape" mc:Ignorable="w14 wp14">
   <w:body>
+    <w:p>
+      <w:pPr>
+        <w:jc w:val="center"/>
+        <w:rPr>
+          <w:noProof/>
+          <w:sz w:val="48"/>
+          <w:szCs w:val="48"/>
+        </w:rPr>
+      </w:pPr>
+      <w:r>
+        <w:rPr>
+          <w:b/>
+          <w:sz w:val="48"/>
+          <w:szCs w:val="48"/>
+        </w:rPr>
+        <w:t xml:space="preserve">Level 0 </w:t>
+      </w:r>
+      <w:r>
+        <w:rPr>
+          <w:b/>
+          <w:sz w:val="48"/>
+          <w:szCs w:val="48"/>
+        </w:rPr>
+        <w:t>– Marionette</w:t>
+      </w:r>
+    </w:p>
+    <w:p>
+      <w:pPr>
+        <w:rPr>
+          <w:b/>
+          <w:sz w:val="36"/>
+          <w:szCs w:val="36"/>
+        </w:rPr>
+      </w:pPr>
+      <w:r>
+        <w:rPr>
+          <w:noProof/>
+          <w:sz w:val="40"/>
+          <w:szCs w:val="40"/>
+        </w:rPr>
+        <mc:AlternateContent>
+          <mc:Choice Requires="wps">
+            <w:drawing>
+              <wp:anchor distT="0" distB="0" distL="114300" distR="114300" simplePos="0" relativeHeight="251660288" behindDoc="0" locked="0" layoutInCell="1" allowOverlap="1" wp14:anchorId="48D58027" wp14:editId="41A23262">
+                <wp:simplePos x="0" y="0"/>
+                <wp:positionH relativeFrom="column">
+                  <wp:posOffset>0</wp:posOffset>
+                </wp:positionH>
+                <wp:positionV relativeFrom="paragraph">
+                  <wp:posOffset>45085</wp:posOffset>
+                </wp:positionV>
+                <wp:extent cx="5715000" cy="0"/>
+                <wp:effectExtent l="0" t="0" r="25400" b="25400"/>
+                <wp:wrapNone/>
+                <wp:docPr id="1" name="Straight Connector 1"/>
+                <wp:cNvGraphicFramePr/>
+                <a:graphic xmlns:a="http://schemas.openxmlformats.org/drawingml/2006/main">
+                  <a:graphicData uri="http://schemas.microsoft.com/office/word/2010/wordprocessingShape">
+                    <wps:wsp>
+                      <wps:cNvCnPr/>
+                      <wps:spPr>
+                        <a:xfrm>
+                          <a:off x="0" y="0"/>
+                          <a:ext cx="5715000" cy="0"/>
+                        </a:xfrm>
+                        <a:prstGeom prst="line">
+                          <a:avLst/>
+                        </a:prstGeom>
+                        <a:ln>
+                          <a:solidFill>
+                            <a:schemeClr val="tx1"/>
+                          </a:solidFill>
+                        </a:ln>
+                        <a:effectLst/>
+                      </wps:spPr>
+                      <wps:style>
+                        <a:lnRef idx="2">
+                          <a:schemeClr val="accent1"/>
+                        </a:lnRef>
+                        <a:fillRef idx="0">
+                          <a:schemeClr val="accent1"/>
+                        </a:fillRef>
+                        <a:effectRef idx="1">
+                          <a:schemeClr val="accent1"/>
+                        </a:effectRef>
+                        <a:fontRef idx="minor">
+                          <a:schemeClr val="tx1"/>
+                        </a:fontRef>
+                      </wps:style>
+                      <wps:bodyPr/>
+                    </wps:wsp>
+                  </a:graphicData>
+                </a:graphic>
+                <wp14:sizeRelH relativeFrom="margin">
+                  <wp14:pctWidth>0</wp14:pctWidth>
+                </wp14:sizeRelH>
+                <wp14:sizeRelV relativeFrom="margin">
+                  <wp14:pctHeight>0</wp14:pctHeight>
+                </wp14:sizeRelV>
+              </wp:anchor>
+            </w:drawing>
+          </mc:Choice>
+          <mc:Fallback>
+            <w:pict>
+              <v:line id="Straight Connector 1" o:spid="_x0000_s1026" style="position:absolute;z-index:251660288;visibility:visible;mso-wrap-style:square;mso-width-percent:0;mso-height-percent:0;mso-wrap-distance-left:9pt;mso-wrap-distance-top:0;mso-wrap-distance-right:9pt;mso-wrap-distance-bottom:0;mso-position-horizontal:absolute;mso-position-horizontal-relative:text;mso-position-vertical:absolute;mso-position-vertical-relative:text;mso-width-percent:0;mso-height-percent:0;mso-width-relative:margin;mso-height-relative:margin" from="0,3.55pt" to="450pt,3.55pt" o:gfxdata="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" strokecolor="black [3213]" strokeweight="2pt"/>
+            </w:pict>
+          </mc:Fallback>
+        </mc:AlternateContent>
+      </w:r>
+    </w:p>
+    <w:p>
+      <w:r>
+        <w:rPr>
+          <w:noProof/>
+        </w:rPr>
+        <w:drawing>
+          <wp:inline distT="0" distB="0" distL="0" distR="0" wp14:anchorId="0673A7C1" wp14:editId="1DF75BE6">
+            <wp:extent cx="5167630" cy="2671445"/>
+            <wp:effectExtent l="0" t="0" r="0" b="0"/>
+            <wp:docPr id="6" name="Picture 5" descr="Macintosh HD:Users:jalcoke:Documents:psu:ece:capstone:blockdiagrams:marionette_level0.png"/>
+            <wp:cNvGraphicFramePr>
+              <a:graphicFrameLocks xmlns:a="http://schemas.openxmlformats.org/drawingml/2006/main" noChangeAspect="1"/>
+            </wp:cNvGraphicFramePr>
+            <a:graphic xmlns:a="http://schemas.openxmlformats.org/drawingml/2006/main">
+              <a:graphicData uri="http://schemas.openxmlformats.org/drawingml/2006/picture">
+                <pic:pic xmlns:pic="http://schemas.openxmlformats.org/drawingml/2006/picture">
+                  <pic:nvPicPr>
+                    <pic:cNvPr id="0" name="Picture 5" descr="Macintosh HD:Users:jalcoke:Documents:psu:ece:capstone:blockdiagrams:marionette_level0.png"/>
+                    <pic:cNvPicPr>
+                      <a:picLocks noChangeAspect="1" noChangeArrowheads="1"/>
+                    </pic:cNvPicPr>
+                  </pic:nvPicPr>
+                  <pic:blipFill>
+                    <a:blip r:embed="rId7">
+                      <a:extLst>
+                        <a:ext uri="{28A0092B-C50C-407E-A947-70E740481C1C}">
+                          <a14:useLocalDpi xmlns:a14="http://schemas.microsoft.com/office/drawing/2010/main" val="0"/>
+                        </a:ext>
+                      </a:extLst>
+                    </a:blip>
+                    <a:srcRect/>
+                    <a:stretch>
+                      <a:fillRect/>
+                    </a:stretch>
+                  </pic:blipFill>
+                  <pic:spPr bwMode="auto">
+                    <a:xfrm>
+                      <a:off x="0" y="0"/>
+                      <a:ext cx="5167630" cy="2671445"/>
+                    </a:xfrm>
+                    <a:prstGeom prst="rect">
+                      <a:avLst/>
+                    </a:prstGeom>
+                    <a:noFill/>
+                    <a:ln>
+                      <a:noFill/>
+                    </a:ln>
+                  </pic:spPr>
+                </pic:pic>
+              </a:graphicData>
+            </a:graphic>
+          </wp:inline>
+        </w:drawing>
+      </w:r>
+    </w:p>
+    <w:p/>
     <w:tbl>
       <w:tblPr>
         <w:tblStyle w:val="TableGrid"/>
-        <w:tblW w:w="0" w:type="auto"/>
+        <w:tblW w:w="8928" w:type="dxa"/>
         <w:tblLook w:val="04A0" w:firstRow="1" w:lastRow="0" w:firstColumn="1" w:lastColumn="0" w:noHBand="0" w:noVBand="1"/>
       </w:tblPr>
       <w:tblGrid>
-        <w:gridCol w:w="4428"/>
-        <w:gridCol w:w="4428"/>
+        <w:gridCol w:w="2268"/>
+        <w:gridCol w:w="6660"/>
       </w:tblGrid>
       <w:tr>
         <w:tc>
           <w:tcPr>
-            <w:tcW w:w="4428" w:type="dxa"/>
+            <w:tcW w:w="2268" w:type="dxa"/>
           </w:tcPr>
           <w:p>
             <w:r>
@@ -25,7 +191,7 @@
         </w:tc>
         <w:tc>
           <w:tcPr>
-            <w:tcW w:w="4428" w:type="dxa"/>
+            <w:tcW w:w="6660" w:type="dxa"/>
           </w:tcPr>
           <w:p>
             <w:r>
@@ -37,7 +203,7 @@
       <w:tr>
         <w:tc>
           <w:tcPr>
-            <w:tcW w:w="4428" w:type="dxa"/>
+            <w:tcW w:w="2268" w:type="dxa"/>
           </w:tcPr>
           <w:p>
             <w:r>
@@ -47,7 +213,7 @@
         </w:tc>
         <w:tc>
           <w:tcPr>
-            <w:tcW w:w="4428" w:type="dxa"/>
+            <w:tcW w:w="6660" w:type="dxa"/>
           </w:tcPr>
           <w:p>
             <w:pPr>
@@ -58,7 +224,7 @@
               </w:numPr>
             </w:pPr>
             <w:r>
-              <w:t>USB Power</w:t>
+              <w:t xml:space="preserve">USB PWR: USB 2.0, 5V DC, 500mA </w:t>
             </w:r>
           </w:p>
           <w:p>
@@ -70,7 +236,19 @@
               </w:numPr>
             </w:pPr>
             <w:r>
-              <w:t xml:space="preserve">USB OTG </w:t>
+              <w:t>USB OTG</w:t>
+            </w:r>
+            <w:r>
+              <w:t>:</w:t>
+            </w:r>
+            <w:r>
+              <w:t xml:space="preserve"> </w:t>
+            </w:r>
+            <w:r>
+              <w:t xml:space="preserve"> high-speed</w:t>
+            </w:r>
+            <w:r>
+              <w:t xml:space="preserve"> 480 Mb/s</w:t>
             </w:r>
           </w:p>
           <w:p>
@@ -84,6 +262,26 @@
             <w:r>
               <w:t>SPI Network</w:t>
             </w:r>
+            <w:r>
+              <w:t xml:space="preserve">: </w:t>
+            </w:r>
+            <w:r>
+              <w:t>SPI1-</w:t>
+            </w:r>
+            <w:r>
+              <w:t xml:space="preserve">42 </w:t>
+            </w:r>
+            <w:proofErr w:type="spellStart"/>
+            <w:r>
+              <w:t>Mbits</w:t>
+            </w:r>
+            <w:proofErr w:type="spellEnd"/>
+            <w:r>
+              <w:t>/s</w:t>
+            </w:r>
+            <w:r>
+              <w:t>, SPI2 and 3 – 21Mbits/s</w:t>
+            </w:r>
           </w:p>
           <w:p>
             <w:pPr>
@@ -105,6 +303,12 @@
             <w:r>
               <w:t>C Network</w:t>
             </w:r>
+            <w:r>
+              <w:t>:</w:t>
+            </w:r>
+            <w:r>
+              <w:t xml:space="preserve"> 100/400 kHz</w:t>
+            </w:r>
           </w:p>
           <w:p>
             <w:pPr>
@@ -115,7 +319,19 @@
               </w:numPr>
             </w:pPr>
             <w:r>
-              <w:t>CAN Network</w:t>
+              <w:t>CAN</w:t>
+            </w:r>
+            <w:r>
+              <w:t>:</w:t>
+            </w:r>
+            <w:r>
+              <w:t xml:space="preserve"> </w:t>
+            </w:r>
+            <w:r>
+              <w:t xml:space="preserve">2.0B Active </w:t>
+            </w:r>
+            <w:r>
+              <w:t>Network</w:t>
             </w:r>
           </w:p>
           <w:p>
@@ -129,6 +345,12 @@
             <w:r>
               <w:t>ADC</w:t>
             </w:r>
+            <w:r>
+              <w:t xml:space="preserve">: </w:t>
+            </w:r>
+            <w:r>
+              <w:t>12bit resolution</w:t>
+            </w:r>
           </w:p>
           <w:p>
             <w:pPr>
@@ -141,6 +363,11 @@
             <w:r>
               <w:t>Digital Input</w:t>
             </w:r>
+            <w:r>
+              <w:t xml:space="preserve">: </w:t>
+            </w:r>
+            <w:bookmarkStart w:id="0" w:name="_GoBack"/>
+            <w:bookmarkEnd w:id="0"/>
           </w:p>
           <w:p>
             <w:pPr>
@@ -164,11 +391,14 @@
             </w:pPr>
             <w:proofErr w:type="spellStart"/>
             <w:r>
-              <w:t>Walwart</w:t>
+              <w:t>Wal</w:t>
+            </w:r>
+            <w:r>
+              <w:t>lwart</w:t>
             </w:r>
             <w:proofErr w:type="spellEnd"/>
             <w:r>
-              <w:t xml:space="preserve"> power supply 12V -&gt; 5V</w:t>
+              <w:t xml:space="preserve"> power supply 12V</w:t>
             </w:r>
           </w:p>
           <w:p>
@@ -180,7 +410,30 @@
               </w:numPr>
             </w:pPr>
             <w:r>
-              <w:t xml:space="preserve">Ethernet </w:t>
+              <w:t>Ethernet:</w:t>
+            </w:r>
+            <w:r>
+              <w:t xml:space="preserve"> 10/100 </w:t>
+            </w:r>
+            <w:proofErr w:type="spellStart"/>
+            <w:r>
+              <w:t>Mbits</w:t>
+            </w:r>
+            <w:proofErr w:type="spellEnd"/>
+            <w:r>
+              <w:t>/s</w:t>
+            </w:r>
+          </w:p>
+          <w:p>
+            <w:pPr>
+              <w:pStyle w:val="ListParagraph"/>
+              <w:numPr>
+                <w:ilvl w:val="0"/>
+                <w:numId w:val="1"/>
+              </w:numPr>
+            </w:pPr>
+            <w:r>
+              <w:t>SWJ – serial wire JTAG debug port</w:t>
             </w:r>
           </w:p>
         </w:tc>
@@ -188,7 +441,7 @@
       <w:tr>
         <w:tc>
           <w:tcPr>
-            <w:tcW w:w="4428" w:type="dxa"/>
+            <w:tcW w:w="2268" w:type="dxa"/>
           </w:tcPr>
           <w:p>
             <w:r>
@@ -198,7 +451,7 @@
         </w:tc>
         <w:tc>
           <w:tcPr>
-            <w:tcW w:w="4428" w:type="dxa"/>
+            <w:tcW w:w="6660" w:type="dxa"/>
           </w:tcPr>
           <w:p>
             <w:pPr>
@@ -254,8 +507,16 @@
               </w:numPr>
             </w:pPr>
             <w:r>
-              <w:t>ADC</w:t>
-            </w:r>
+              <w:t xml:space="preserve">DAC: </w:t>
+            </w:r>
+            <w:r>
+              <w:t xml:space="preserve">12bit </w:t>
+            </w:r>
+            <w:proofErr w:type="spellStart"/>
+            <w:r>
+              <w:t>resolutoin</w:t>
+            </w:r>
+            <w:proofErr w:type="spellEnd"/>
           </w:p>
           <w:p>
             <w:pPr>
@@ -268,6 +529,9 @@
             <w:r>
               <w:t>Digital output</w:t>
             </w:r>
+            <w:r>
+              <w:t>:</w:t>
+            </w:r>
           </w:p>
           <w:p>
             <w:pPr>
@@ -280,6 +544,9 @@
             <w:r>
               <w:t>UART/USART</w:t>
             </w:r>
+            <w:r>
+              <w:t>:</w:t>
+            </w:r>
           </w:p>
           <w:p>
             <w:pPr>
@@ -292,6 +559,9 @@
             <w:r>
               <w:t>USB OTG</w:t>
             </w:r>
+            <w:r>
+              <w:t>:</w:t>
+            </w:r>
           </w:p>
           <w:p>
             <w:pPr>
@@ -304,15 +574,39 @@
             <w:r>
               <w:t>Ethernet</w:t>
             </w:r>
-            <w:bookmarkStart w:id="0" w:name="_GoBack"/>
-            <w:bookmarkEnd w:id="0"/>
+            <w:r>
+              <w:t>:</w:t>
+            </w:r>
+            <w:r>
+              <w:t xml:space="preserve"> 10/100 </w:t>
+            </w:r>
+            <w:proofErr w:type="spellStart"/>
+            <w:r>
+              <w:t>Mbits</w:t>
+            </w:r>
+            <w:proofErr w:type="spellEnd"/>
+            <w:r>
+              <w:t>/s</w:t>
+            </w:r>
+          </w:p>
+          <w:p>
+            <w:pPr>
+              <w:pStyle w:val="ListParagraph"/>
+              <w:numPr>
+                <w:ilvl w:val="0"/>
+                <w:numId w:val="3"/>
+              </w:numPr>
+            </w:pPr>
+            <w:r>
+              <w:t>SWJ – serial wire JTAG debug port</w:t>
+            </w:r>
           </w:p>
         </w:tc>
       </w:tr>
       <w:tr>
         <w:tc>
           <w:tcPr>
-            <w:tcW w:w="4428" w:type="dxa"/>
+            <w:tcW w:w="2268" w:type="dxa"/>
           </w:tcPr>
           <w:p>
             <w:proofErr w:type="spellStart"/>
@@ -324,7 +618,7 @@
         </w:tc>
         <w:tc>
           <w:tcPr>
-            <w:tcW w:w="4428" w:type="dxa"/>
+            <w:tcW w:w="6660" w:type="dxa"/>
           </w:tcPr>
           <w:p>
             <w:r>
@@ -335,9 +629,10 @@
       </w:tr>
     </w:tbl>
     <w:p/>
+    <w:p/>
     <w:sectPr>
       <w:pgSz w:w="12240" w:h="15840"/>
-      <w:pgMar w:top="1440" w:right="1800" w:bottom="1440" w:left="1800" w:header="720" w:footer="720" w:gutter="0"/>
+      <w:pgMar w:top="1440" w:right="1440" w:bottom="1440" w:left="1440" w:header="720" w:footer="720" w:gutter="0"/>
       <w:cols w:space="720"/>
       <w:docGrid w:linePitch="360"/>
     </w:sectPr>
@@ -854,6 +1149,54 @@
     <w:name w:val="Normal"/>
     <w:qFormat/>
   </w:style>
+  <w:style w:type="paragraph" w:styleId="Heading1">
+    <w:name w:val="heading 1"/>
+    <w:basedOn w:val="Normal"/>
+    <w:next w:val="Normal"/>
+    <w:link w:val="Heading1Char"/>
+    <w:uiPriority w:val="9"/>
+    <w:qFormat/>
+    <w:rsid w:val="00D24421"/>
+    <w:pPr>
+      <w:keepNext/>
+      <w:keepLines/>
+      <w:spacing w:before="480"/>
+      <w:outlineLvl w:val="0"/>
+    </w:pPr>
+    <w:rPr>
+      <w:rFonts w:asciiTheme="majorHAnsi" w:eastAsiaTheme="majorEastAsia" w:hAnsiTheme="majorHAnsi" w:cstheme="majorBidi"/>
+      <w:b/>
+      <w:bCs/>
+      <w:color w:val="345A8A" w:themeColor="accent1" w:themeShade="B5"/>
+      <w:sz w:val="32"/>
+      <w:szCs w:val="32"/>
+    </w:rPr>
+  </w:style>
+  <w:style w:type="paragraph" w:styleId="Heading2">
+    <w:name w:val="heading 2"/>
+    <w:basedOn w:val="Normal"/>
+    <w:next w:val="Normal"/>
+    <w:link w:val="Heading2Char"/>
+    <w:uiPriority w:val="9"/>
+    <w:semiHidden/>
+    <w:unhideWhenUsed/>
+    <w:qFormat/>
+    <w:rsid w:val="00D24421"/>
+    <w:pPr>
+      <w:keepNext/>
+      <w:keepLines/>
+      <w:spacing w:before="200"/>
+      <w:outlineLvl w:val="1"/>
+    </w:pPr>
+    <w:rPr>
+      <w:rFonts w:asciiTheme="majorHAnsi" w:eastAsiaTheme="majorEastAsia" w:hAnsiTheme="majorHAnsi" w:cstheme="majorBidi"/>
+      <w:b/>
+      <w:bCs/>
+      <w:color w:val="4F81BD" w:themeColor="accent1"/>
+      <w:sz w:val="26"/>
+      <w:szCs w:val="26"/>
+    </w:rPr>
+  </w:style>
   <w:style w:type="character" w:default="1" w:styleId="DefaultParagraphFont">
     <w:name w:val="Default Paragraph Font"/>
     <w:uiPriority w:val="1"/>
@@ -914,6 +1257,217 @@
       <w:ind w:left="720"/>
       <w:contextualSpacing/>
     </w:pPr>
+  </w:style>
+  <w:style w:type="paragraph" w:styleId="BalloonText">
+    <w:name w:val="Balloon Text"/>
+    <w:basedOn w:val="Normal"/>
+    <w:link w:val="BalloonTextChar"/>
+    <w:uiPriority w:val="99"/>
+    <w:semiHidden/>
+    <w:unhideWhenUsed/>
+    <w:rsid w:val="00924F73"/>
+    <w:rPr>
+      <w:rFonts w:ascii="Lucida Grande" w:hAnsi="Lucida Grande"/>
+      <w:sz w:val="18"/>
+      <w:szCs w:val="18"/>
+    </w:rPr>
+  </w:style>
+  <w:style w:type="character" w:customStyle="1" w:styleId="BalloonTextChar">
+    <w:name w:val="Balloon Text Char"/>
+    <w:basedOn w:val="DefaultParagraphFont"/>
+    <w:link w:val="BalloonText"/>
+    <w:uiPriority w:val="99"/>
+    <w:semiHidden/>
+    <w:rsid w:val="00924F73"/>
+    <w:rPr>
+      <w:rFonts w:ascii="Lucida Grande" w:hAnsi="Lucida Grande"/>
+      <w:sz w:val="18"/>
+      <w:szCs w:val="18"/>
+    </w:rPr>
+  </w:style>
+  <w:style w:type="character" w:customStyle="1" w:styleId="Heading1Char">
+    <w:name w:val="Heading 1 Char"/>
+    <w:basedOn w:val="DefaultParagraphFont"/>
+    <w:link w:val="Heading1"/>
+    <w:uiPriority w:val="9"/>
+    <w:rsid w:val="00D24421"/>
+    <w:rPr>
+      <w:rFonts w:asciiTheme="majorHAnsi" w:eastAsiaTheme="majorEastAsia" w:hAnsiTheme="majorHAnsi" w:cstheme="majorBidi"/>
+      <w:b/>
+      <w:bCs/>
+      <w:color w:val="345A8A" w:themeColor="accent1" w:themeShade="B5"/>
+      <w:sz w:val="32"/>
+      <w:szCs w:val="32"/>
+    </w:rPr>
+  </w:style>
+  <w:style w:type="paragraph" w:styleId="TOCHeading">
+    <w:name w:val="TOC Heading"/>
+    <w:basedOn w:val="Heading1"/>
+    <w:next w:val="Normal"/>
+    <w:uiPriority w:val="39"/>
+    <w:unhideWhenUsed/>
+    <w:qFormat/>
+    <w:rsid w:val="00D24421"/>
+    <w:pPr>
+      <w:spacing w:line="276" w:lineRule="auto"/>
+      <w:outlineLvl w:val="9"/>
+    </w:pPr>
+    <w:rPr>
+      <w:color w:val="365F91" w:themeColor="accent1" w:themeShade="BF"/>
+      <w:sz w:val="28"/>
+      <w:szCs w:val="28"/>
+    </w:rPr>
+  </w:style>
+  <w:style w:type="paragraph" w:styleId="TOC1">
+    <w:name w:val="toc 1"/>
+    <w:basedOn w:val="Normal"/>
+    <w:next w:val="Normal"/>
+    <w:autoRedefine/>
+    <w:uiPriority w:val="39"/>
+    <w:semiHidden/>
+    <w:unhideWhenUsed/>
+    <w:rsid w:val="00D24421"/>
+    <w:pPr>
+      <w:spacing w:before="240" w:after="120"/>
+    </w:pPr>
+    <w:rPr>
+      <w:b/>
+      <w:caps/>
+      <w:sz w:val="22"/>
+      <w:szCs w:val="22"/>
+      <w:u w:val="single"/>
+    </w:rPr>
+  </w:style>
+  <w:style w:type="paragraph" w:styleId="TOC2">
+    <w:name w:val="toc 2"/>
+    <w:basedOn w:val="Normal"/>
+    <w:next w:val="Normal"/>
+    <w:autoRedefine/>
+    <w:uiPriority w:val="39"/>
+    <w:semiHidden/>
+    <w:unhideWhenUsed/>
+    <w:rsid w:val="00D24421"/>
+    <w:rPr>
+      <w:b/>
+      <w:smallCaps/>
+      <w:sz w:val="22"/>
+      <w:szCs w:val="22"/>
+    </w:rPr>
+  </w:style>
+  <w:style w:type="paragraph" w:styleId="TOC3">
+    <w:name w:val="toc 3"/>
+    <w:basedOn w:val="Normal"/>
+    <w:next w:val="Normal"/>
+    <w:autoRedefine/>
+    <w:uiPriority w:val="39"/>
+    <w:semiHidden/>
+    <w:unhideWhenUsed/>
+    <w:rsid w:val="00D24421"/>
+    <w:rPr>
+      <w:smallCaps/>
+      <w:sz w:val="22"/>
+      <w:szCs w:val="22"/>
+    </w:rPr>
+  </w:style>
+  <w:style w:type="paragraph" w:styleId="TOC4">
+    <w:name w:val="toc 4"/>
+    <w:basedOn w:val="Normal"/>
+    <w:next w:val="Normal"/>
+    <w:autoRedefine/>
+    <w:uiPriority w:val="39"/>
+    <w:semiHidden/>
+    <w:unhideWhenUsed/>
+    <w:rsid w:val="00D24421"/>
+    <w:rPr>
+      <w:sz w:val="22"/>
+      <w:szCs w:val="22"/>
+    </w:rPr>
+  </w:style>
+  <w:style w:type="paragraph" w:styleId="TOC5">
+    <w:name w:val="toc 5"/>
+    <w:basedOn w:val="Normal"/>
+    <w:next w:val="Normal"/>
+    <w:autoRedefine/>
+    <w:uiPriority w:val="39"/>
+    <w:semiHidden/>
+    <w:unhideWhenUsed/>
+    <w:rsid w:val="00D24421"/>
+    <w:rPr>
+      <w:sz w:val="22"/>
+      <w:szCs w:val="22"/>
+    </w:rPr>
+  </w:style>
+  <w:style w:type="paragraph" w:styleId="TOC6">
+    <w:name w:val="toc 6"/>
+    <w:basedOn w:val="Normal"/>
+    <w:next w:val="Normal"/>
+    <w:autoRedefine/>
+    <w:uiPriority w:val="39"/>
+    <w:semiHidden/>
+    <w:unhideWhenUsed/>
+    <w:rsid w:val="00D24421"/>
+    <w:rPr>
+      <w:sz w:val="22"/>
+      <w:szCs w:val="22"/>
+    </w:rPr>
+  </w:style>
+  <w:style w:type="paragraph" w:styleId="TOC7">
+    <w:name w:val="toc 7"/>
+    <w:basedOn w:val="Normal"/>
+    <w:next w:val="Normal"/>
+    <w:autoRedefine/>
+    <w:uiPriority w:val="39"/>
+    <w:semiHidden/>
+    <w:unhideWhenUsed/>
+    <w:rsid w:val="00D24421"/>
+    <w:rPr>
+      <w:sz w:val="22"/>
+      <w:szCs w:val="22"/>
+    </w:rPr>
+  </w:style>
+  <w:style w:type="paragraph" w:styleId="TOC8">
+    <w:name w:val="toc 8"/>
+    <w:basedOn w:val="Normal"/>
+    <w:next w:val="Normal"/>
+    <w:autoRedefine/>
+    <w:uiPriority w:val="39"/>
+    <w:semiHidden/>
+    <w:unhideWhenUsed/>
+    <w:rsid w:val="00D24421"/>
+    <w:rPr>
+      <w:sz w:val="22"/>
+      <w:szCs w:val="22"/>
+    </w:rPr>
+  </w:style>
+  <w:style w:type="paragraph" w:styleId="TOC9">
+    <w:name w:val="toc 9"/>
+    <w:basedOn w:val="Normal"/>
+    <w:next w:val="Normal"/>
+    <w:autoRedefine/>
+    <w:uiPriority w:val="39"/>
+    <w:semiHidden/>
+    <w:unhideWhenUsed/>
+    <w:rsid w:val="00D24421"/>
+    <w:rPr>
+      <w:sz w:val="22"/>
+      <w:szCs w:val="22"/>
+    </w:rPr>
+  </w:style>
+  <w:style w:type="character" w:customStyle="1" w:styleId="Heading2Char">
+    <w:name w:val="Heading 2 Char"/>
+    <w:basedOn w:val="DefaultParagraphFont"/>
+    <w:link w:val="Heading2"/>
+    <w:uiPriority w:val="9"/>
+    <w:semiHidden/>
+    <w:rsid w:val="00D24421"/>
+    <w:rPr>
+      <w:rFonts w:asciiTheme="majorHAnsi" w:eastAsiaTheme="majorEastAsia" w:hAnsiTheme="majorHAnsi" w:cstheme="majorBidi"/>
+      <w:b/>
+      <w:bCs/>
+      <w:color w:val="4F81BD" w:themeColor="accent1"/>
+      <w:sz w:val="26"/>
+      <w:szCs w:val="26"/>
+    </w:rPr>
   </w:style>
 </w:styles>
 </file>
@@ -1074,6 +1628,54 @@
     <w:name w:val="Normal"/>
     <w:qFormat/>
   </w:style>
+  <w:style w:type="paragraph" w:styleId="Heading1">
+    <w:name w:val="heading 1"/>
+    <w:basedOn w:val="Normal"/>
+    <w:next w:val="Normal"/>
+    <w:link w:val="Heading1Char"/>
+    <w:uiPriority w:val="9"/>
+    <w:qFormat/>
+    <w:rsid w:val="00D24421"/>
+    <w:pPr>
+      <w:keepNext/>
+      <w:keepLines/>
+      <w:spacing w:before="480"/>
+      <w:outlineLvl w:val="0"/>
+    </w:pPr>
+    <w:rPr>
+      <w:rFonts w:asciiTheme="majorHAnsi" w:eastAsiaTheme="majorEastAsia" w:hAnsiTheme="majorHAnsi" w:cstheme="majorBidi"/>
+      <w:b/>
+      <w:bCs/>
+      <w:color w:val="345A8A" w:themeColor="accent1" w:themeShade="B5"/>
+      <w:sz w:val="32"/>
+      <w:szCs w:val="32"/>
+    </w:rPr>
+  </w:style>
+  <w:style w:type="paragraph" w:styleId="Heading2">
+    <w:name w:val="heading 2"/>
+    <w:basedOn w:val="Normal"/>
+    <w:next w:val="Normal"/>
+    <w:link w:val="Heading2Char"/>
+    <w:uiPriority w:val="9"/>
+    <w:semiHidden/>
+    <w:unhideWhenUsed/>
+    <w:qFormat/>
+    <w:rsid w:val="00D24421"/>
+    <w:pPr>
+      <w:keepNext/>
+      <w:keepLines/>
+      <w:spacing w:before="200"/>
+      <w:outlineLvl w:val="1"/>
+    </w:pPr>
+    <w:rPr>
+      <w:rFonts w:asciiTheme="majorHAnsi" w:eastAsiaTheme="majorEastAsia" w:hAnsiTheme="majorHAnsi" w:cstheme="majorBidi"/>
+      <w:b/>
+      <w:bCs/>
+      <w:color w:val="4F81BD" w:themeColor="accent1"/>
+      <w:sz w:val="26"/>
+      <w:szCs w:val="26"/>
+    </w:rPr>
+  </w:style>
   <w:style w:type="character" w:default="1" w:styleId="DefaultParagraphFont">
     <w:name w:val="Default Paragraph Font"/>
     <w:uiPriority w:val="1"/>
@@ -1134,6 +1736,217 @@
       <w:ind w:left="720"/>
       <w:contextualSpacing/>
     </w:pPr>
+  </w:style>
+  <w:style w:type="paragraph" w:styleId="BalloonText">
+    <w:name w:val="Balloon Text"/>
+    <w:basedOn w:val="Normal"/>
+    <w:link w:val="BalloonTextChar"/>
+    <w:uiPriority w:val="99"/>
+    <w:semiHidden/>
+    <w:unhideWhenUsed/>
+    <w:rsid w:val="00924F73"/>
+    <w:rPr>
+      <w:rFonts w:ascii="Lucida Grande" w:hAnsi="Lucida Grande"/>
+      <w:sz w:val="18"/>
+      <w:szCs w:val="18"/>
+    </w:rPr>
+  </w:style>
+  <w:style w:type="character" w:customStyle="1" w:styleId="BalloonTextChar">
+    <w:name w:val="Balloon Text Char"/>
+    <w:basedOn w:val="DefaultParagraphFont"/>
+    <w:link w:val="BalloonText"/>
+    <w:uiPriority w:val="99"/>
+    <w:semiHidden/>
+    <w:rsid w:val="00924F73"/>
+    <w:rPr>
+      <w:rFonts w:ascii="Lucida Grande" w:hAnsi="Lucida Grande"/>
+      <w:sz w:val="18"/>
+      <w:szCs w:val="18"/>
+    </w:rPr>
+  </w:style>
+  <w:style w:type="character" w:customStyle="1" w:styleId="Heading1Char">
+    <w:name w:val="Heading 1 Char"/>
+    <w:basedOn w:val="DefaultParagraphFont"/>
+    <w:link w:val="Heading1"/>
+    <w:uiPriority w:val="9"/>
+    <w:rsid w:val="00D24421"/>
+    <w:rPr>
+      <w:rFonts w:asciiTheme="majorHAnsi" w:eastAsiaTheme="majorEastAsia" w:hAnsiTheme="majorHAnsi" w:cstheme="majorBidi"/>
+      <w:b/>
+      <w:bCs/>
+      <w:color w:val="345A8A" w:themeColor="accent1" w:themeShade="B5"/>
+      <w:sz w:val="32"/>
+      <w:szCs w:val="32"/>
+    </w:rPr>
+  </w:style>
+  <w:style w:type="paragraph" w:styleId="TOCHeading">
+    <w:name w:val="TOC Heading"/>
+    <w:basedOn w:val="Heading1"/>
+    <w:next w:val="Normal"/>
+    <w:uiPriority w:val="39"/>
+    <w:unhideWhenUsed/>
+    <w:qFormat/>
+    <w:rsid w:val="00D24421"/>
+    <w:pPr>
+      <w:spacing w:line="276" w:lineRule="auto"/>
+      <w:outlineLvl w:val="9"/>
+    </w:pPr>
+    <w:rPr>
+      <w:color w:val="365F91" w:themeColor="accent1" w:themeShade="BF"/>
+      <w:sz w:val="28"/>
+      <w:szCs w:val="28"/>
+    </w:rPr>
+  </w:style>
+  <w:style w:type="paragraph" w:styleId="TOC1">
+    <w:name w:val="toc 1"/>
+    <w:basedOn w:val="Normal"/>
+    <w:next w:val="Normal"/>
+    <w:autoRedefine/>
+    <w:uiPriority w:val="39"/>
+    <w:semiHidden/>
+    <w:unhideWhenUsed/>
+    <w:rsid w:val="00D24421"/>
+    <w:pPr>
+      <w:spacing w:before="240" w:after="120"/>
+    </w:pPr>
+    <w:rPr>
+      <w:b/>
+      <w:caps/>
+      <w:sz w:val="22"/>
+      <w:szCs w:val="22"/>
+      <w:u w:val="single"/>
+    </w:rPr>
+  </w:style>
+  <w:style w:type="paragraph" w:styleId="TOC2">
+    <w:name w:val="toc 2"/>
+    <w:basedOn w:val="Normal"/>
+    <w:next w:val="Normal"/>
+    <w:autoRedefine/>
+    <w:uiPriority w:val="39"/>
+    <w:semiHidden/>
+    <w:unhideWhenUsed/>
+    <w:rsid w:val="00D24421"/>
+    <w:rPr>
+      <w:b/>
+      <w:smallCaps/>
+      <w:sz w:val="22"/>
+      <w:szCs w:val="22"/>
+    </w:rPr>
+  </w:style>
+  <w:style w:type="paragraph" w:styleId="TOC3">
+    <w:name w:val="toc 3"/>
+    <w:basedOn w:val="Normal"/>
+    <w:next w:val="Normal"/>
+    <w:autoRedefine/>
+    <w:uiPriority w:val="39"/>
+    <w:semiHidden/>
+    <w:unhideWhenUsed/>
+    <w:rsid w:val="00D24421"/>
+    <w:rPr>
+      <w:smallCaps/>
+      <w:sz w:val="22"/>
+      <w:szCs w:val="22"/>
+    </w:rPr>
+  </w:style>
+  <w:style w:type="paragraph" w:styleId="TOC4">
+    <w:name w:val="toc 4"/>
+    <w:basedOn w:val="Normal"/>
+    <w:next w:val="Normal"/>
+    <w:autoRedefine/>
+    <w:uiPriority w:val="39"/>
+    <w:semiHidden/>
+    <w:unhideWhenUsed/>
+    <w:rsid w:val="00D24421"/>
+    <w:rPr>
+      <w:sz w:val="22"/>
+      <w:szCs w:val="22"/>
+    </w:rPr>
+  </w:style>
+  <w:style w:type="paragraph" w:styleId="TOC5">
+    <w:name w:val="toc 5"/>
+    <w:basedOn w:val="Normal"/>
+    <w:next w:val="Normal"/>
+    <w:autoRedefine/>
+    <w:uiPriority w:val="39"/>
+    <w:semiHidden/>
+    <w:unhideWhenUsed/>
+    <w:rsid w:val="00D24421"/>
+    <w:rPr>
+      <w:sz w:val="22"/>
+      <w:szCs w:val="22"/>
+    </w:rPr>
+  </w:style>
+  <w:style w:type="paragraph" w:styleId="TOC6">
+    <w:name w:val="toc 6"/>
+    <w:basedOn w:val="Normal"/>
+    <w:next w:val="Normal"/>
+    <w:autoRedefine/>
+    <w:uiPriority w:val="39"/>
+    <w:semiHidden/>
+    <w:unhideWhenUsed/>
+    <w:rsid w:val="00D24421"/>
+    <w:rPr>
+      <w:sz w:val="22"/>
+      <w:szCs w:val="22"/>
+    </w:rPr>
+  </w:style>
+  <w:style w:type="paragraph" w:styleId="TOC7">
+    <w:name w:val="toc 7"/>
+    <w:basedOn w:val="Normal"/>
+    <w:next w:val="Normal"/>
+    <w:autoRedefine/>
+    <w:uiPriority w:val="39"/>
+    <w:semiHidden/>
+    <w:unhideWhenUsed/>
+    <w:rsid w:val="00D24421"/>
+    <w:rPr>
+      <w:sz w:val="22"/>
+      <w:szCs w:val="22"/>
+    </w:rPr>
+  </w:style>
+  <w:style w:type="paragraph" w:styleId="TOC8">
+    <w:name w:val="toc 8"/>
+    <w:basedOn w:val="Normal"/>
+    <w:next w:val="Normal"/>
+    <w:autoRedefine/>
+    <w:uiPriority w:val="39"/>
+    <w:semiHidden/>
+    <w:unhideWhenUsed/>
+    <w:rsid w:val="00D24421"/>
+    <w:rPr>
+      <w:sz w:val="22"/>
+      <w:szCs w:val="22"/>
+    </w:rPr>
+  </w:style>
+  <w:style w:type="paragraph" w:styleId="TOC9">
+    <w:name w:val="toc 9"/>
+    <w:basedOn w:val="Normal"/>
+    <w:next w:val="Normal"/>
+    <w:autoRedefine/>
+    <w:uiPriority w:val="39"/>
+    <w:semiHidden/>
+    <w:unhideWhenUsed/>
+    <w:rsid w:val="00D24421"/>
+    <w:rPr>
+      <w:sz w:val="22"/>
+      <w:szCs w:val="22"/>
+    </w:rPr>
+  </w:style>
+  <w:style w:type="character" w:customStyle="1" w:styleId="Heading2Char">
+    <w:name w:val="Heading 2 Char"/>
+    <w:basedOn w:val="DefaultParagraphFont"/>
+    <w:link w:val="Heading2"/>
+    <w:uiPriority w:val="9"/>
+    <w:semiHidden/>
+    <w:rsid w:val="00D24421"/>
+    <w:rPr>
+      <w:rFonts w:asciiTheme="majorHAnsi" w:eastAsiaTheme="majorEastAsia" w:hAnsiTheme="majorHAnsi" w:cstheme="majorBidi"/>
+      <w:b/>
+      <w:bCs/>
+      <w:color w:val="4F81BD" w:themeColor="accent1"/>
+      <w:sz w:val="26"/>
+      <w:szCs w:val="26"/>
+    </w:rPr>
   </w:style>
 </w:styles>
 </file>
@@ -1456,4 +2269,16 @@
   </a:objectDefaults>
   <a:extraClrSchemeLst/>
 </a:theme>
+</file>
+
+<file path=customXml/item1.xml><?xml version="1.0" encoding="utf-8"?>
+<b:Sources xmlns:b="http://schemas.openxmlformats.org/officeDocument/2006/bibliography" xmlns="http://schemas.openxmlformats.org/officeDocument/2006/bibliography" SelectedStyle="/APA.XSL" StyleName="APA"/>
+</file>
+
+<file path=customXml/itemProps1.xml><?xml version="1.0" encoding="utf-8"?>
+<ds:datastoreItem xmlns:ds="http://schemas.openxmlformats.org/officeDocument/2006/customXml" ds:itemID="{12ED9425-ACDC-CC4A-9798-21797D01BE14}">
+  <ds:schemaRefs>
+    <ds:schemaRef ds:uri="http://schemas.openxmlformats.org/officeDocument/2006/bibliography"/>
+  </ds:schemaRefs>
+</ds:datastoreItem>
 </file>
</xml_diff>

<commit_message>
finished marionette level 1 block diagram rough draft.  level 1 table still needs updating
</commit_message>
<xml_diff>
--- a/FunctionalDiagram.docx
+++ b/FunctionalDiagram.docx
@@ -366,8 +366,6 @@
             <w:r>
               <w:t xml:space="preserve">: </w:t>
             </w:r>
-            <w:bookmarkStart w:id="0" w:name="_GoBack"/>
-            <w:bookmarkEnd w:id="0"/>
           </w:p>
           <w:p>
             <w:pPr>
@@ -512,11 +510,9 @@
             <w:r>
               <w:t xml:space="preserve">12bit </w:t>
             </w:r>
-            <w:proofErr w:type="spellStart"/>
-            <w:r>
-              <w:t>resolutoin</w:t>
-            </w:r>
-            <w:proofErr w:type="spellEnd"/>
+            <w:r>
+              <w:t>resolution</w:t>
+            </w:r>
           </w:p>
           <w:p>
             <w:pPr>
@@ -609,11 +605,9 @@
             <w:tcW w:w="2268" w:type="dxa"/>
           </w:tcPr>
           <w:p>
-            <w:proofErr w:type="spellStart"/>
-            <w:r>
-              <w:t>Funcationality</w:t>
-            </w:r>
-            <w:proofErr w:type="spellEnd"/>
+            <w:r>
+              <w:t>Functionality</w:t>
+            </w:r>
           </w:p>
         </w:tc>
         <w:tc>
@@ -622,13 +616,563 @@
           </w:tcPr>
           <w:p>
             <w:r>
-              <w:t>Multifunction data acquisition device</w:t>
+              <w:t xml:space="preserve">Multifunction data acquisition device.  </w:t>
             </w:r>
           </w:p>
         </w:tc>
       </w:tr>
     </w:tbl>
     <w:p/>
+    <w:p>
+      <w:r>
+        <w:br w:type="page"/>
+      </w:r>
+    </w:p>
+    <w:p>
+      <w:pPr>
+        <w:jc w:val="center"/>
+        <w:rPr>
+          <w:noProof/>
+          <w:sz w:val="48"/>
+          <w:szCs w:val="48"/>
+        </w:rPr>
+      </w:pPr>
+      <w:r>
+        <w:rPr>
+          <w:b/>
+          <w:sz w:val="48"/>
+          <w:szCs w:val="48"/>
+        </w:rPr>
+        <w:t>Level 1</w:t>
+      </w:r>
+      <w:r>
+        <w:rPr>
+          <w:b/>
+          <w:sz w:val="48"/>
+          <w:szCs w:val="48"/>
+        </w:rPr>
+        <w:t xml:space="preserve"> – Marionette</w:t>
+      </w:r>
+    </w:p>
+    <w:p>
+      <w:pPr>
+        <w:rPr>
+          <w:b/>
+          <w:sz w:val="36"/>
+          <w:szCs w:val="36"/>
+        </w:rPr>
+      </w:pPr>
+      <w:r>
+        <w:rPr>
+          <w:noProof/>
+          <w:sz w:val="40"/>
+          <w:szCs w:val="40"/>
+        </w:rPr>
+        <mc:AlternateContent>
+          <mc:Choice Requires="wps">
+            <w:drawing>
+              <wp:anchor distT="0" distB="0" distL="114300" distR="114300" simplePos="0" relativeHeight="251662336" behindDoc="0" locked="0" layoutInCell="1" allowOverlap="1" wp14:anchorId="02F5321F" wp14:editId="45CA34A1">
+                <wp:simplePos x="0" y="0"/>
+                <wp:positionH relativeFrom="column">
+                  <wp:posOffset>0</wp:posOffset>
+                </wp:positionH>
+                <wp:positionV relativeFrom="paragraph">
+                  <wp:posOffset>45085</wp:posOffset>
+                </wp:positionV>
+                <wp:extent cx="5715000" cy="0"/>
+                <wp:effectExtent l="0" t="0" r="25400" b="25400"/>
+                <wp:wrapNone/>
+                <wp:docPr id="7" name="Straight Connector 7"/>
+                <wp:cNvGraphicFramePr/>
+                <a:graphic xmlns:a="http://schemas.openxmlformats.org/drawingml/2006/main">
+                  <a:graphicData uri="http://schemas.microsoft.com/office/word/2010/wordprocessingShape">
+                    <wps:wsp>
+                      <wps:cNvCnPr/>
+                      <wps:spPr>
+                        <a:xfrm>
+                          <a:off x="0" y="0"/>
+                          <a:ext cx="5715000" cy="0"/>
+                        </a:xfrm>
+                        <a:prstGeom prst="line">
+                          <a:avLst/>
+                        </a:prstGeom>
+                        <a:ln>
+                          <a:solidFill>
+                            <a:schemeClr val="tx1"/>
+                          </a:solidFill>
+                        </a:ln>
+                        <a:effectLst/>
+                      </wps:spPr>
+                      <wps:style>
+                        <a:lnRef idx="2">
+                          <a:schemeClr val="accent1"/>
+                        </a:lnRef>
+                        <a:fillRef idx="0">
+                          <a:schemeClr val="accent1"/>
+                        </a:fillRef>
+                        <a:effectRef idx="1">
+                          <a:schemeClr val="accent1"/>
+                        </a:effectRef>
+                        <a:fontRef idx="minor">
+                          <a:schemeClr val="tx1"/>
+                        </a:fontRef>
+                      </wps:style>
+                      <wps:bodyPr/>
+                    </wps:wsp>
+                  </a:graphicData>
+                </a:graphic>
+                <wp14:sizeRelH relativeFrom="margin">
+                  <wp14:pctWidth>0</wp14:pctWidth>
+                </wp14:sizeRelH>
+                <wp14:sizeRelV relativeFrom="margin">
+                  <wp14:pctHeight>0</wp14:pctHeight>
+                </wp14:sizeRelV>
+              </wp:anchor>
+            </w:drawing>
+          </mc:Choice>
+          <mc:Fallback>
+            <w:pict>
+              <v:line id="Straight Connector 7" o:spid="_x0000_s1026" style="position:absolute;z-index:251662336;visibility:visible;mso-wrap-style:square;mso-width-percent:0;mso-height-percent:0;mso-wrap-distance-left:9pt;mso-wrap-distance-top:0;mso-wrap-distance-right:9pt;mso-wrap-distance-bottom:0;mso-position-horizontal:absolute;mso-position-horizontal-relative:text;mso-position-vertical:absolute;mso-position-vertical-relative:text;mso-width-percent:0;mso-height-percent:0;mso-width-relative:margin;mso-height-relative:margin" from="0,3.55pt" to="450pt,3.55pt" o:gfxdata="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" strokecolor="black [3213]" strokeweight="2pt"/>
+            </w:pict>
+          </mc:Fallback>
+        </mc:AlternateContent>
+      </w:r>
+    </w:p>
+    <w:p>
+      <w:r>
+        <w:rPr>
+          <w:noProof/>
+        </w:rPr>
+        <w:drawing>
+          <wp:inline distT="0" distB="0" distL="0" distR="0" wp14:anchorId="1EA00B61" wp14:editId="0B0D6136">
+            <wp:extent cx="5938520" cy="2291080"/>
+            <wp:effectExtent l="0" t="0" r="5080" b="0"/>
+            <wp:docPr id="8" name="Picture 6" descr="Macintosh HD:Users:jalcoke:Documents:psu:ece:capstone:blockdiagrams:marionette_level1.png"/>
+            <wp:cNvGraphicFramePr>
+              <a:graphicFrameLocks xmlns:a="http://schemas.openxmlformats.org/drawingml/2006/main" noChangeAspect="1"/>
+            </wp:cNvGraphicFramePr>
+            <a:graphic xmlns:a="http://schemas.openxmlformats.org/drawingml/2006/main">
+              <a:graphicData uri="http://schemas.openxmlformats.org/drawingml/2006/picture">
+                <pic:pic xmlns:pic="http://schemas.openxmlformats.org/drawingml/2006/picture">
+                  <pic:nvPicPr>
+                    <pic:cNvPr id="0" name="Picture 6" descr="Macintosh HD:Users:jalcoke:Documents:psu:ece:capstone:blockdiagrams:marionette_level1.png"/>
+                    <pic:cNvPicPr>
+                      <a:picLocks noChangeAspect="1" noChangeArrowheads="1"/>
+                    </pic:cNvPicPr>
+                  </pic:nvPicPr>
+                  <pic:blipFill>
+                    <a:blip r:embed="rId8">
+                      <a:extLst>
+                        <a:ext uri="{28A0092B-C50C-407E-A947-70E740481C1C}">
+                          <a14:useLocalDpi xmlns:a14="http://schemas.microsoft.com/office/drawing/2010/main" val="0"/>
+                        </a:ext>
+                      </a:extLst>
+                    </a:blip>
+                    <a:srcRect/>
+                    <a:stretch>
+                      <a:fillRect/>
+                    </a:stretch>
+                  </pic:blipFill>
+                  <pic:spPr bwMode="auto">
+                    <a:xfrm>
+                      <a:off x="0" y="0"/>
+                      <a:ext cx="5938520" cy="2291080"/>
+                    </a:xfrm>
+                    <a:prstGeom prst="rect">
+                      <a:avLst/>
+                    </a:prstGeom>
+                    <a:noFill/>
+                    <a:ln>
+                      <a:noFill/>
+                    </a:ln>
+                  </pic:spPr>
+                </pic:pic>
+              </a:graphicData>
+            </a:graphic>
+          </wp:inline>
+        </w:drawing>
+      </w:r>
+    </w:p>
+    <w:p>
+      <w:bookmarkStart w:id="0" w:name="_GoBack"/>
+      <w:bookmarkEnd w:id="0"/>
+    </w:p>
+    <w:tbl>
+      <w:tblPr>
+        <w:tblStyle w:val="TableGrid"/>
+        <w:tblW w:w="8928" w:type="dxa"/>
+        <w:tblLook w:val="04A0" w:firstRow="1" w:lastRow="0" w:firstColumn="1" w:lastColumn="0" w:noHBand="0" w:noVBand="1"/>
+      </w:tblPr>
+      <w:tblGrid>
+        <w:gridCol w:w="2268"/>
+        <w:gridCol w:w="6660"/>
+      </w:tblGrid>
+      <w:tr>
+        <w:tc>
+          <w:tcPr>
+            <w:tcW w:w="2268" w:type="dxa"/>
+          </w:tcPr>
+          <w:p>
+            <w:r>
+              <w:t>Module</w:t>
+            </w:r>
+          </w:p>
+        </w:tc>
+        <w:tc>
+          <w:tcPr>
+            <w:tcW w:w="6660" w:type="dxa"/>
+          </w:tcPr>
+          <w:p>
+            <w:r>
+              <w:t>Marionette DAQ</w:t>
+            </w:r>
+          </w:p>
+        </w:tc>
+      </w:tr>
+      <w:tr>
+        <w:tc>
+          <w:tcPr>
+            <w:tcW w:w="2268" w:type="dxa"/>
+          </w:tcPr>
+          <w:p>
+            <w:r>
+              <w:t>Inputs</w:t>
+            </w:r>
+          </w:p>
+        </w:tc>
+        <w:tc>
+          <w:tcPr>
+            <w:tcW w:w="6660" w:type="dxa"/>
+          </w:tcPr>
+          <w:p>
+            <w:pPr>
+              <w:pStyle w:val="ListParagraph"/>
+              <w:numPr>
+                <w:ilvl w:val="0"/>
+                <w:numId w:val="1"/>
+              </w:numPr>
+            </w:pPr>
+            <w:r>
+              <w:t xml:space="preserve">USB PWR: USB 2.0, 5V DC, 500mA </w:t>
+            </w:r>
+          </w:p>
+          <w:p>
+            <w:pPr>
+              <w:pStyle w:val="ListParagraph"/>
+              <w:numPr>
+                <w:ilvl w:val="0"/>
+                <w:numId w:val="1"/>
+              </w:numPr>
+            </w:pPr>
+            <w:r>
+              <w:t>USB OTG:  high-speed 480 Mb/s</w:t>
+            </w:r>
+          </w:p>
+          <w:p>
+            <w:pPr>
+              <w:pStyle w:val="ListParagraph"/>
+              <w:numPr>
+                <w:ilvl w:val="0"/>
+                <w:numId w:val="1"/>
+              </w:numPr>
+            </w:pPr>
+            <w:r>
+              <w:t xml:space="preserve">SPI Network: SPI1-42 </w:t>
+            </w:r>
+            <w:proofErr w:type="spellStart"/>
+            <w:r>
+              <w:t>Mbits</w:t>
+            </w:r>
+            <w:proofErr w:type="spellEnd"/>
+            <w:r>
+              <w:t>/s, SPI2 and 3 – 21Mbits/s</w:t>
+            </w:r>
+          </w:p>
+          <w:p>
+            <w:pPr>
+              <w:pStyle w:val="ListParagraph"/>
+              <w:numPr>
+                <w:ilvl w:val="0"/>
+                <w:numId w:val="1"/>
+              </w:numPr>
+            </w:pPr>
+            <w:r>
+              <w:t>I</w:t>
+            </w:r>
+            <w:r>
+              <w:rPr>
+                <w:vertAlign w:val="superscript"/>
+              </w:rPr>
+              <w:t>2</w:t>
+            </w:r>
+            <w:r>
+              <w:t>C Network: 100/400 kHz</w:t>
+            </w:r>
+          </w:p>
+          <w:p>
+            <w:pPr>
+              <w:pStyle w:val="ListParagraph"/>
+              <w:numPr>
+                <w:ilvl w:val="0"/>
+                <w:numId w:val="1"/>
+              </w:numPr>
+            </w:pPr>
+            <w:r>
+              <w:t>CAN: 2.0B Active Network</w:t>
+            </w:r>
+          </w:p>
+          <w:p>
+            <w:pPr>
+              <w:pStyle w:val="ListParagraph"/>
+              <w:numPr>
+                <w:ilvl w:val="0"/>
+                <w:numId w:val="1"/>
+              </w:numPr>
+            </w:pPr>
+            <w:r>
+              <w:t>ADC: 12bit resolution</w:t>
+            </w:r>
+          </w:p>
+          <w:p>
+            <w:pPr>
+              <w:pStyle w:val="ListParagraph"/>
+              <w:numPr>
+                <w:ilvl w:val="0"/>
+                <w:numId w:val="1"/>
+              </w:numPr>
+            </w:pPr>
+            <w:r>
+              <w:t xml:space="preserve">Digital Input: </w:t>
+            </w:r>
+          </w:p>
+          <w:p>
+            <w:pPr>
+              <w:pStyle w:val="ListParagraph"/>
+              <w:numPr>
+                <w:ilvl w:val="0"/>
+                <w:numId w:val="1"/>
+              </w:numPr>
+            </w:pPr>
+            <w:r>
+              <w:t>UART/USART</w:t>
+            </w:r>
+          </w:p>
+          <w:p>
+            <w:pPr>
+              <w:pStyle w:val="ListParagraph"/>
+              <w:numPr>
+                <w:ilvl w:val="0"/>
+                <w:numId w:val="1"/>
+              </w:numPr>
+            </w:pPr>
+            <w:proofErr w:type="spellStart"/>
+            <w:r>
+              <w:t>Wallwart</w:t>
+            </w:r>
+            <w:proofErr w:type="spellEnd"/>
+            <w:r>
+              <w:t xml:space="preserve"> power supply 12V</w:t>
+            </w:r>
+          </w:p>
+          <w:p>
+            <w:pPr>
+              <w:pStyle w:val="ListParagraph"/>
+              <w:numPr>
+                <w:ilvl w:val="0"/>
+                <w:numId w:val="1"/>
+              </w:numPr>
+            </w:pPr>
+            <w:r>
+              <w:t xml:space="preserve">Ethernet: 10/100 </w:t>
+            </w:r>
+            <w:proofErr w:type="spellStart"/>
+            <w:r>
+              <w:t>Mbits</w:t>
+            </w:r>
+            <w:proofErr w:type="spellEnd"/>
+            <w:r>
+              <w:t>/s</w:t>
+            </w:r>
+          </w:p>
+          <w:p>
+            <w:pPr>
+              <w:pStyle w:val="ListParagraph"/>
+              <w:numPr>
+                <w:ilvl w:val="0"/>
+                <w:numId w:val="1"/>
+              </w:numPr>
+            </w:pPr>
+            <w:r>
+              <w:t>SWJ – serial wire JTAG debug port</w:t>
+            </w:r>
+          </w:p>
+        </w:tc>
+      </w:tr>
+      <w:tr>
+        <w:tc>
+          <w:tcPr>
+            <w:tcW w:w="2268" w:type="dxa"/>
+          </w:tcPr>
+          <w:p>
+            <w:r>
+              <w:t>Outputs</w:t>
+            </w:r>
+          </w:p>
+        </w:tc>
+        <w:tc>
+          <w:tcPr>
+            <w:tcW w:w="6660" w:type="dxa"/>
+          </w:tcPr>
+          <w:p>
+            <w:pPr>
+              <w:pStyle w:val="ListParagraph"/>
+              <w:numPr>
+                <w:ilvl w:val="0"/>
+                <w:numId w:val="3"/>
+              </w:numPr>
+            </w:pPr>
+            <w:r>
+              <w:t>SPI Network</w:t>
+            </w:r>
+          </w:p>
+          <w:p>
+            <w:pPr>
+              <w:pStyle w:val="ListParagraph"/>
+              <w:numPr>
+                <w:ilvl w:val="0"/>
+                <w:numId w:val="3"/>
+              </w:numPr>
+            </w:pPr>
+            <w:r>
+              <w:t>I</w:t>
+            </w:r>
+            <w:r>
+              <w:rPr>
+                <w:vertAlign w:val="superscript"/>
+              </w:rPr>
+              <w:t>2</w:t>
+            </w:r>
+            <w:r>
+              <w:t>C Network</w:t>
+            </w:r>
+          </w:p>
+          <w:p>
+            <w:pPr>
+              <w:pStyle w:val="ListParagraph"/>
+              <w:numPr>
+                <w:ilvl w:val="0"/>
+                <w:numId w:val="3"/>
+              </w:numPr>
+            </w:pPr>
+            <w:r>
+              <w:t>CAN Network</w:t>
+            </w:r>
+          </w:p>
+          <w:p>
+            <w:pPr>
+              <w:pStyle w:val="ListParagraph"/>
+              <w:numPr>
+                <w:ilvl w:val="0"/>
+                <w:numId w:val="3"/>
+              </w:numPr>
+            </w:pPr>
+            <w:r>
+              <w:t>DAC: 12bit resolution</w:t>
+            </w:r>
+          </w:p>
+          <w:p>
+            <w:pPr>
+              <w:pStyle w:val="ListParagraph"/>
+              <w:numPr>
+                <w:ilvl w:val="0"/>
+                <w:numId w:val="3"/>
+              </w:numPr>
+            </w:pPr>
+            <w:r>
+              <w:t>Digital output:</w:t>
+            </w:r>
+          </w:p>
+          <w:p>
+            <w:pPr>
+              <w:pStyle w:val="ListParagraph"/>
+              <w:numPr>
+                <w:ilvl w:val="0"/>
+                <w:numId w:val="3"/>
+              </w:numPr>
+            </w:pPr>
+            <w:r>
+              <w:t>UART/USART:</w:t>
+            </w:r>
+          </w:p>
+          <w:p>
+            <w:pPr>
+              <w:pStyle w:val="ListParagraph"/>
+              <w:numPr>
+                <w:ilvl w:val="0"/>
+                <w:numId w:val="3"/>
+              </w:numPr>
+            </w:pPr>
+            <w:r>
+              <w:t>USB OTG:</w:t>
+            </w:r>
+          </w:p>
+          <w:p>
+            <w:pPr>
+              <w:pStyle w:val="ListParagraph"/>
+              <w:numPr>
+                <w:ilvl w:val="0"/>
+                <w:numId w:val="3"/>
+              </w:numPr>
+            </w:pPr>
+            <w:r>
+              <w:t xml:space="preserve">Ethernet: 10/100 </w:t>
+            </w:r>
+            <w:proofErr w:type="spellStart"/>
+            <w:r>
+              <w:t>Mbits</w:t>
+            </w:r>
+            <w:proofErr w:type="spellEnd"/>
+            <w:r>
+              <w:t>/s</w:t>
+            </w:r>
+          </w:p>
+          <w:p>
+            <w:pPr>
+              <w:pStyle w:val="ListParagraph"/>
+              <w:numPr>
+                <w:ilvl w:val="0"/>
+                <w:numId w:val="3"/>
+              </w:numPr>
+            </w:pPr>
+            <w:r>
+              <w:t>SWJ – serial wire JTAG debug port</w:t>
+            </w:r>
+          </w:p>
+        </w:tc>
+      </w:tr>
+      <w:tr>
+        <w:tc>
+          <w:tcPr>
+            <w:tcW w:w="2268" w:type="dxa"/>
+          </w:tcPr>
+          <w:p>
+            <w:r>
+              <w:t>Functionality</w:t>
+            </w:r>
+          </w:p>
+        </w:tc>
+        <w:tc>
+          <w:tcPr>
+            <w:tcW w:w="6660" w:type="dxa"/>
+          </w:tcPr>
+          <w:p>
+            <w:r>
+              <w:t xml:space="preserve">Multifunction data acquisition device.  </w:t>
+            </w:r>
+          </w:p>
+        </w:tc>
+      </w:tr>
+    </w:tbl>
     <w:p/>
     <w:sectPr>
       <w:pgSz w:w="12240" w:h="15840"/>
@@ -2276,7 +2820,7 @@
 </file>
 
 <file path=customXml/itemProps1.xml><?xml version="1.0" encoding="utf-8"?>
-<ds:datastoreItem xmlns:ds="http://schemas.openxmlformats.org/officeDocument/2006/customXml" ds:itemID="{12ED9425-ACDC-CC4A-9798-21797D01BE14}">
+<ds:datastoreItem xmlns:ds="http://schemas.openxmlformats.org/officeDocument/2006/customXml" ds:itemID="{12B19A58-593F-504F-AC1A-CDE0FF5DBFA5}">
   <ds:schemaRefs>
     <ds:schemaRef ds:uri="http://schemas.openxmlformats.org/officeDocument/2006/bibliography"/>
   </ds:schemaRefs>

</xml_diff>

<commit_message>
Level 2 block diagram
Updated the Level 2 block diagram to be more uniform and added it to the
Functional Diagram document.
</commit_message>
<xml_diff>
--- a/FunctionalDiagram.docx
+++ b/FunctionalDiagram.docx
@@ -1,6 +1,6 @@
 
 <file path=word/document.xml><?xml version="1.0" encoding="utf-8"?>
-<w:document xmlns:wpc="http://schemas.microsoft.com/office/word/2010/wordprocessingCanvas" xmlns:mo="http://schemas.microsoft.com/office/mac/office/2008/main" xmlns:mc="http://schemas.openxmlformats.org/markup-compatibility/2006" xmlns:mv="urn:schemas-microsoft-com:mac:vml" xmlns:o="urn:schemas-microsoft-com:office:office" xmlns:r="http://schemas.openxmlformats.org/officeDocument/2006/relationships" xmlns:m="http://schemas.openxmlformats.org/officeDocument/2006/math" xmlns:v="urn:schemas-microsoft-com:vml" xmlns:wp14="http://schemas.microsoft.com/office/word/2010/wordprocessingDrawing" xmlns:wp="http://schemas.openxmlformats.org/drawingml/2006/wordprocessingDrawing" xmlns:w10="urn:schemas-microsoft-com:office:word" xmlns:w="http://schemas.openxmlformats.org/wordprocessingml/2006/main" xmlns:w14="http://schemas.microsoft.com/office/word/2010/wordml" xmlns:wpg="http://schemas.microsoft.com/office/word/2010/wordprocessingGroup" xmlns:wpi="http://schemas.microsoft.com/office/word/2010/wordprocessingInk" xmlns:wne="http://schemas.microsoft.com/office/word/2006/wordml" xmlns:wps="http://schemas.microsoft.com/office/word/2010/wordprocessingShape" mc:Ignorable="w14 wp14">
+<w:document xmlns:ve="http://schemas.openxmlformats.org/markup-compatibility/2006" xmlns:o="urn:schemas-microsoft-com:office:office" xmlns:r="http://schemas.openxmlformats.org/officeDocument/2006/relationships" xmlns:m="http://schemas.openxmlformats.org/officeDocument/2006/math" xmlns:v="urn:schemas-microsoft-com:vml" xmlns:wp="http://schemas.openxmlformats.org/drawingml/2006/wordprocessingDrawing" xmlns:w10="urn:schemas-microsoft-com:office:word" xmlns:w="http://schemas.openxmlformats.org/wordprocessingml/2006/main" xmlns:wne="http://schemas.microsoft.com/office/word/2006/wordml">
   <w:body>
     <w:p>
       <w:pPr>
@@ -42,74 +42,9 @@
           <w:sz w:val="40"/>
           <w:szCs w:val="40"/>
         </w:rPr>
-        <mc:AlternateContent>
-          <mc:Choice Requires="wps">
-            <w:drawing>
-              <wp:anchor distT="0" distB="0" distL="114300" distR="114300" simplePos="0" relativeHeight="251660288" behindDoc="0" locked="0" layoutInCell="1" allowOverlap="1" wp14:anchorId="48D58027" wp14:editId="41A23262">
-                <wp:simplePos x="0" y="0"/>
-                <wp:positionH relativeFrom="column">
-                  <wp:posOffset>0</wp:posOffset>
-                </wp:positionH>
-                <wp:positionV relativeFrom="paragraph">
-                  <wp:posOffset>45085</wp:posOffset>
-                </wp:positionV>
-                <wp:extent cx="5715000" cy="0"/>
-                <wp:effectExtent l="0" t="0" r="25400" b="25400"/>
-                <wp:wrapNone/>
-                <wp:docPr id="1" name="Straight Connector 1"/>
-                <wp:cNvGraphicFramePr/>
-                <a:graphic xmlns:a="http://schemas.openxmlformats.org/drawingml/2006/main">
-                  <a:graphicData uri="http://schemas.microsoft.com/office/word/2010/wordprocessingShape">
-                    <wps:wsp>
-                      <wps:cNvCnPr/>
-                      <wps:spPr>
-                        <a:xfrm>
-                          <a:off x="0" y="0"/>
-                          <a:ext cx="5715000" cy="0"/>
-                        </a:xfrm>
-                        <a:prstGeom prst="line">
-                          <a:avLst/>
-                        </a:prstGeom>
-                        <a:ln>
-                          <a:solidFill>
-                            <a:schemeClr val="tx1"/>
-                          </a:solidFill>
-                        </a:ln>
-                        <a:effectLst/>
-                      </wps:spPr>
-                      <wps:style>
-                        <a:lnRef idx="2">
-                          <a:schemeClr val="accent1"/>
-                        </a:lnRef>
-                        <a:fillRef idx="0">
-                          <a:schemeClr val="accent1"/>
-                        </a:fillRef>
-                        <a:effectRef idx="1">
-                          <a:schemeClr val="accent1"/>
-                        </a:effectRef>
-                        <a:fontRef idx="minor">
-                          <a:schemeClr val="tx1"/>
-                        </a:fontRef>
-                      </wps:style>
-                      <wps:bodyPr/>
-                    </wps:wsp>
-                  </a:graphicData>
-                </a:graphic>
-                <wp14:sizeRelH relativeFrom="margin">
-                  <wp14:pctWidth>0</wp14:pctWidth>
-                </wp14:sizeRelH>
-                <wp14:sizeRelV relativeFrom="margin">
-                  <wp14:pctHeight>0</wp14:pctHeight>
-                </wp14:sizeRelV>
-              </wp:anchor>
-            </w:drawing>
-          </mc:Choice>
-          <mc:Fallback>
-            <w:pict>
-              <v:line id="Straight Connector 1" o:spid="_x0000_s1026" style="position:absolute;z-index:251660288;visibility:visible;mso-wrap-style:square;mso-width-percent:0;mso-height-percent:0;mso-wrap-distance-left:9pt;mso-wrap-distance-top:0;mso-wrap-distance-right:9pt;mso-wrap-distance-bottom:0;mso-position-horizontal:absolute;mso-position-horizontal-relative:text;mso-position-vertical:absolute;mso-position-vertical-relative:text;mso-width-percent:0;mso-height-percent:0;mso-width-relative:margin;mso-height-relative:margin" from="0,3.55pt" to="450pt,3.55pt" o:gfxdata="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" strokecolor="black [3213]" strokeweight="2pt"/>
-            </w:pict>
-          </mc:Fallback>
-        </mc:AlternateContent>
+        <w:pict>
+          <v:line id="Straight Connector 1" o:spid="_x0000_s1026" style="position:absolute;z-index:251660288;visibility:visible;mso-width-relative:margin;mso-height-relative:margin" from="0,3.55pt" to="450pt,3.55pt" o:gfxdata="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" strokecolor="black [3213]" strokeweight="2pt"/>
+        </w:pict>
       </w:r>
     </w:p>
     <w:p>
@@ -118,7 +53,7 @@
           <w:noProof/>
         </w:rPr>
         <w:drawing>
-          <wp:inline distT="0" distB="0" distL="0" distR="0" wp14:anchorId="0673A7C1" wp14:editId="1DF75BE6">
+          <wp:inline distT="0" distB="0" distL="0" distR="0">
             <wp:extent cx="5167630" cy="2671445"/>
             <wp:effectExtent l="0" t="0" r="0" b="0"/>
             <wp:docPr id="6" name="Picture 5" descr="Macintosh HD:Users:jalcoke:Documents:psu:ece:capstone:blockdiagrams:marionette_level0.png"/>
@@ -135,10 +70,10 @@
                     </pic:cNvPicPr>
                   </pic:nvPicPr>
                   <pic:blipFill>
-                    <a:blip r:embed="rId7">
+                    <a:blip r:embed="rId6">
                       <a:extLst>
                         <a:ext uri="{28A0092B-C50C-407E-A947-70E740481C1C}">
-                          <a14:useLocalDpi xmlns:a14="http://schemas.microsoft.com/office/drawing/2010/main" val="0"/>
+                          <a14:useLocalDpi xmlns:a14="http://schemas.microsoft.com/office/drawing/2010/main" xmlns:wps="http://schemas.microsoft.com/office/word/2010/wordprocessingShape" xmlns:wpi="http://schemas.microsoft.com/office/word/2010/wordprocessingInk" xmlns:wpg="http://schemas.microsoft.com/office/word/2010/wordprocessingGroup" xmlns:w14="http://schemas.microsoft.com/office/word/2010/wordml" xmlns:w="http://schemas.openxmlformats.org/wordprocessingml/2006/main" xmlns:w10="urn:schemas-microsoft-com:office:word" xmlns:wp14="http://schemas.microsoft.com/office/word/2010/wordprocessingDrawing" xmlns:v="urn:schemas-microsoft-com:vml" xmlns:o="urn:schemas-microsoft-com:office:office" xmlns:mv="urn:schemas-microsoft-com:mac:vml" xmlns:mc="http://schemas.openxmlformats.org/markup-compatibility/2006" xmlns:mo="http://schemas.microsoft.com/office/mac/office/2008/main" xmlns:wpc="http://schemas.microsoft.com/office/word/2010/wordprocessingCanvas" xmlns="" val="0"/>
                         </a:ext>
                       </a:extLst>
                     </a:blip>
@@ -172,7 +107,7 @@
       <w:tblPr>
         <w:tblStyle w:val="TableGrid"/>
         <w:tblW w:w="8928" w:type="dxa"/>
-        <w:tblLook w:val="04A0" w:firstRow="1" w:lastRow="0" w:firstColumn="1" w:lastColumn="0" w:noHBand="0" w:noVBand="1"/>
+        <w:tblLook w:val="04A0"/>
       </w:tblPr>
       <w:tblGrid>
         <w:gridCol w:w="2268"/>
@@ -643,6 +578,7 @@
           <w:sz w:val="48"/>
           <w:szCs w:val="48"/>
         </w:rPr>
+        <w:lastRenderedPageBreak/>
         <w:t>Level 1</w:t>
       </w:r>
       <w:r>
@@ -668,74 +604,9 @@
           <w:sz w:val="40"/>
           <w:szCs w:val="40"/>
         </w:rPr>
-        <mc:AlternateContent>
-          <mc:Choice Requires="wps">
-            <w:drawing>
-              <wp:anchor distT="0" distB="0" distL="114300" distR="114300" simplePos="0" relativeHeight="251662336" behindDoc="0" locked="0" layoutInCell="1" allowOverlap="1" wp14:anchorId="02F5321F" wp14:editId="45CA34A1">
-                <wp:simplePos x="0" y="0"/>
-                <wp:positionH relativeFrom="column">
-                  <wp:posOffset>0</wp:posOffset>
-                </wp:positionH>
-                <wp:positionV relativeFrom="paragraph">
-                  <wp:posOffset>45085</wp:posOffset>
-                </wp:positionV>
-                <wp:extent cx="5715000" cy="0"/>
-                <wp:effectExtent l="0" t="0" r="25400" b="25400"/>
-                <wp:wrapNone/>
-                <wp:docPr id="7" name="Straight Connector 7"/>
-                <wp:cNvGraphicFramePr/>
-                <a:graphic xmlns:a="http://schemas.openxmlformats.org/drawingml/2006/main">
-                  <a:graphicData uri="http://schemas.microsoft.com/office/word/2010/wordprocessingShape">
-                    <wps:wsp>
-                      <wps:cNvCnPr/>
-                      <wps:spPr>
-                        <a:xfrm>
-                          <a:off x="0" y="0"/>
-                          <a:ext cx="5715000" cy="0"/>
-                        </a:xfrm>
-                        <a:prstGeom prst="line">
-                          <a:avLst/>
-                        </a:prstGeom>
-                        <a:ln>
-                          <a:solidFill>
-                            <a:schemeClr val="tx1"/>
-                          </a:solidFill>
-                        </a:ln>
-                        <a:effectLst/>
-                      </wps:spPr>
-                      <wps:style>
-                        <a:lnRef idx="2">
-                          <a:schemeClr val="accent1"/>
-                        </a:lnRef>
-                        <a:fillRef idx="0">
-                          <a:schemeClr val="accent1"/>
-                        </a:fillRef>
-                        <a:effectRef idx="1">
-                          <a:schemeClr val="accent1"/>
-                        </a:effectRef>
-                        <a:fontRef idx="minor">
-                          <a:schemeClr val="tx1"/>
-                        </a:fontRef>
-                      </wps:style>
-                      <wps:bodyPr/>
-                    </wps:wsp>
-                  </a:graphicData>
-                </a:graphic>
-                <wp14:sizeRelH relativeFrom="margin">
-                  <wp14:pctWidth>0</wp14:pctWidth>
-                </wp14:sizeRelH>
-                <wp14:sizeRelV relativeFrom="margin">
-                  <wp14:pctHeight>0</wp14:pctHeight>
-                </wp14:sizeRelV>
-              </wp:anchor>
-            </w:drawing>
-          </mc:Choice>
-          <mc:Fallback>
-            <w:pict>
-              <v:line id="Straight Connector 7" o:spid="_x0000_s1026" style="position:absolute;z-index:251662336;visibility:visible;mso-wrap-style:square;mso-width-percent:0;mso-height-percent:0;mso-wrap-distance-left:9pt;mso-wrap-distance-top:0;mso-wrap-distance-right:9pt;mso-wrap-distance-bottom:0;mso-position-horizontal:absolute;mso-position-horizontal-relative:text;mso-position-vertical:absolute;mso-position-vertical-relative:text;mso-width-percent:0;mso-height-percent:0;mso-width-relative:margin;mso-height-relative:margin" from="0,3.55pt" to="450pt,3.55pt" o:gfxdata="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" strokecolor="black [3213]" strokeweight="2pt"/>
-            </w:pict>
-          </mc:Fallback>
-        </mc:AlternateContent>
+        <w:pict>
+          <v:line id="Straight Connector 7" o:spid="_x0000_s1027" style="position:absolute;z-index:251662336;visibility:visible;mso-width-relative:margin;mso-height-relative:margin" from="0,3.55pt" to="450pt,3.55pt" o:gfxdata="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" strokecolor="black [3213]" strokeweight="2pt"/>
+        </w:pict>
       </w:r>
     </w:p>
     <w:p>
@@ -744,7 +615,7 @@
           <w:noProof/>
         </w:rPr>
         <w:drawing>
-          <wp:inline distT="0" distB="0" distL="0" distR="0" wp14:anchorId="1EA00B61" wp14:editId="0B0D6136">
+          <wp:inline distT="0" distB="0" distL="0" distR="0">
             <wp:extent cx="5938520" cy="2291080"/>
             <wp:effectExtent l="0" t="0" r="5080" b="0"/>
             <wp:docPr id="8" name="Picture 6" descr="Macintosh HD:Users:jalcoke:Documents:psu:ece:capstone:blockdiagrams:marionette_level1.png"/>
@@ -761,10 +632,10 @@
                     </pic:cNvPicPr>
                   </pic:nvPicPr>
                   <pic:blipFill>
-                    <a:blip r:embed="rId8">
+                    <a:blip r:embed="rId7">
                       <a:extLst>
                         <a:ext uri="{28A0092B-C50C-407E-A947-70E740481C1C}">
-                          <a14:useLocalDpi xmlns:a14="http://schemas.microsoft.com/office/drawing/2010/main" val="0"/>
+                          <a14:useLocalDpi xmlns:a14="http://schemas.microsoft.com/office/drawing/2010/main" xmlns:wps="http://schemas.microsoft.com/office/word/2010/wordprocessingShape" xmlns:wpi="http://schemas.microsoft.com/office/word/2010/wordprocessingInk" xmlns:wpg="http://schemas.microsoft.com/office/word/2010/wordprocessingGroup" xmlns:w14="http://schemas.microsoft.com/office/word/2010/wordml" xmlns:w="http://schemas.openxmlformats.org/wordprocessingml/2006/main" xmlns:w10="urn:schemas-microsoft-com:office:word" xmlns:wp14="http://schemas.microsoft.com/office/word/2010/wordprocessingDrawing" xmlns:v="urn:schemas-microsoft-com:vml" xmlns:o="urn:schemas-microsoft-com:office:office" xmlns:mv="urn:schemas-microsoft-com:mac:vml" xmlns:mc="http://schemas.openxmlformats.org/markup-compatibility/2006" xmlns:mo="http://schemas.microsoft.com/office/mac/office/2008/main" xmlns:wpc="http://schemas.microsoft.com/office/word/2010/wordprocessingCanvas" xmlns="" val="0"/>
                         </a:ext>
                       </a:extLst>
                     </a:blip>
@@ -801,7 +672,7 @@
       <w:tblPr>
         <w:tblStyle w:val="TableGrid"/>
         <w:tblW w:w="8928" w:type="dxa"/>
-        <w:tblLook w:val="04A0" w:firstRow="1" w:lastRow="0" w:firstColumn="1" w:lastColumn="0" w:noHBand="0" w:noVBand="1"/>
+        <w:tblLook w:val="04A0"/>
       </w:tblPr>
       <w:tblGrid>
         <w:gridCol w:w="2268"/>
@@ -1146,6 +1017,216 @@
             </w:pPr>
             <w:r>
               <w:t>SWJ – serial wire JTAG debug port</w:t>
+            </w:r>
+          </w:p>
+        </w:tc>
+      </w:tr>
+      <w:tr>
+        <w:tc>
+          <w:tcPr>
+            <w:tcW w:w="2268" w:type="dxa"/>
+          </w:tcPr>
+          <w:p>
+            <w:r>
+              <w:t>Functionality</w:t>
+            </w:r>
+          </w:p>
+        </w:tc>
+        <w:tc>
+          <w:tcPr>
+            <w:tcW w:w="6660" w:type="dxa"/>
+          </w:tcPr>
+          <w:p>
+            <w:r>
+              <w:t xml:space="preserve">Multifunction data acquisition device.  </w:t>
+            </w:r>
+          </w:p>
+        </w:tc>
+      </w:tr>
+    </w:tbl>
+    <w:p/>
+    <w:p/>
+    <w:p/>
+    <w:p/>
+    <w:p/>
+    <w:p>
+      <w:pPr>
+        <w:jc w:val="center"/>
+        <w:rPr>
+          <w:b/>
+          <w:sz w:val="48"/>
+          <w:szCs w:val="48"/>
+        </w:rPr>
+      </w:pPr>
+      <w:r>
+        <w:rPr>
+          <w:b/>
+          <w:sz w:val="48"/>
+          <w:szCs w:val="48"/>
+        </w:rPr>
+        <w:lastRenderedPageBreak/>
+        <w:t>Level 2</w:t>
+      </w:r>
+      <w:r>
+        <w:rPr>
+          <w:b/>
+          <w:sz w:val="48"/>
+          <w:szCs w:val="48"/>
+        </w:rPr>
+        <w:t xml:space="preserve"> – Marionette</w:t>
+      </w:r>
+    </w:p>
+    <w:p>
+      <w:pPr>
+        <w:jc w:val="center"/>
+        <w:rPr>
+          <w:noProof/>
+          <w:sz w:val="48"/>
+          <w:szCs w:val="48"/>
+        </w:rPr>
+      </w:pPr>
+      <w:r>
+        <w:rPr>
+          <w:noProof/>
+          <w:sz w:val="48"/>
+          <w:szCs w:val="48"/>
+        </w:rPr>
+        <w:pict>
+          <v:line id="_x0000_s1028" style="position:absolute;left:0;text-align:left;z-index:251663360;visibility:visible;mso-width-relative:margin;mso-height-relative:margin" from="12pt,15.55pt" to="462pt,15.55pt" o:gfxdata="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" strokecolor="black [3213]" strokeweight="2pt"/>
+        </w:pict>
+      </w:r>
+    </w:p>
+    <w:p/>
+    <w:p/>
+    <w:p>
+      <w:r>
+        <w:object w:dxaOrig="15135" w:dyaOrig="6481">
+          <v:shapetype id="_x0000_t75" coordsize="21600,21600" o:spt="75" o:preferrelative="t" path="m@4@5l@4@11@9@11@9@5xe" filled="f" stroked="f">
+            <v:stroke joinstyle="miter"/>
+            <v:formulas>
+              <v:f eqn="if lineDrawn pixelLineWidth 0"/>
+              <v:f eqn="sum @0 1 0"/>
+              <v:f eqn="sum 0 0 @1"/>
+              <v:f eqn="prod @2 1 2"/>
+              <v:f eqn="prod @3 21600 pixelWidth"/>
+              <v:f eqn="prod @3 21600 pixelHeight"/>
+              <v:f eqn="sum @0 0 1"/>
+              <v:f eqn="prod @6 1 2"/>
+              <v:f eqn="prod @7 21600 pixelWidth"/>
+              <v:f eqn="sum @8 21600 0"/>
+              <v:f eqn="prod @7 21600 pixelHeight"/>
+              <v:f eqn="sum @10 21600 0"/>
+            </v:formulas>
+            <v:path o:extrusionok="f" gradientshapeok="t" o:connecttype="rect"/>
+            <o:lock v:ext="edit" aspectratio="t"/>
+          </v:shapetype>
+          <v:shape id="_x0000_i1025" type="#_x0000_t75" style="width:467.7pt;height:200.25pt" o:ole="">
+            <v:imagedata r:id="rId8" o:title=""/>
+          </v:shape>
+          <o:OLEObject Type="Embed" ProgID="Visio.Drawing.15" ShapeID="_x0000_i1025" DrawAspect="Content" ObjectID="_1482599259" r:id="rId9"/>
+        </w:object>
+      </w:r>
+    </w:p>
+    <w:p/>
+    <w:p/>
+    <w:tbl>
+      <w:tblPr>
+        <w:tblStyle w:val="TableGrid"/>
+        <w:tblW w:w="8928" w:type="dxa"/>
+        <w:tblLook w:val="04A0"/>
+      </w:tblPr>
+      <w:tblGrid>
+        <w:gridCol w:w="2268"/>
+        <w:gridCol w:w="6660"/>
+      </w:tblGrid>
+      <w:tr>
+        <w:tc>
+          <w:tcPr>
+            <w:tcW w:w="2268" w:type="dxa"/>
+          </w:tcPr>
+          <w:p>
+            <w:r>
+              <w:t>Module</w:t>
+            </w:r>
+          </w:p>
+        </w:tc>
+        <w:tc>
+          <w:tcPr>
+            <w:tcW w:w="6660" w:type="dxa"/>
+          </w:tcPr>
+          <w:p>
+            <w:r>
+              <w:t>Marionette DAQ</w:t>
+            </w:r>
+          </w:p>
+        </w:tc>
+      </w:tr>
+      <w:tr>
+        <w:tc>
+          <w:tcPr>
+            <w:tcW w:w="2268" w:type="dxa"/>
+          </w:tcPr>
+          <w:p>
+            <w:r>
+              <w:t>Inputs</w:t>
+            </w:r>
+          </w:p>
+        </w:tc>
+        <w:tc>
+          <w:tcPr>
+            <w:tcW w:w="6660" w:type="dxa"/>
+          </w:tcPr>
+          <w:p>
+            <w:pPr>
+              <w:pStyle w:val="ListParagraph"/>
+              <w:numPr>
+                <w:ilvl w:val="0"/>
+                <w:numId w:val="1"/>
+              </w:numPr>
+            </w:pPr>
+            <w:r>
+              <w:t xml:space="preserve">USB PWR: USB 2.0, 5V DC, 500mA </w:t>
+            </w:r>
+          </w:p>
+          <w:p>
+            <w:pPr>
+              <w:pStyle w:val="ListParagraph"/>
+              <w:numPr>
+                <w:ilvl w:val="0"/>
+                <w:numId w:val="1"/>
+              </w:numPr>
+            </w:pPr>
+            <w:r>
+              <w:t>Wall wart PS 5-12V DC</w:t>
+            </w:r>
+          </w:p>
+        </w:tc>
+      </w:tr>
+      <w:tr>
+        <w:tc>
+          <w:tcPr>
+            <w:tcW w:w="2268" w:type="dxa"/>
+          </w:tcPr>
+          <w:p>
+            <w:r>
+              <w:t>Outputs</w:t>
+            </w:r>
+          </w:p>
+        </w:tc>
+        <w:tc>
+          <w:tcPr>
+            <w:tcW w:w="6660" w:type="dxa"/>
+          </w:tcPr>
+          <w:p>
+            <w:pPr>
+              <w:pStyle w:val="ListParagraph"/>
+              <w:numPr>
+                <w:ilvl w:val="0"/>
+                <w:numId w:val="3"/>
+              </w:numPr>
+            </w:pPr>
+            <w:r>
+              <w:t>3.3V DC</w:t>
             </w:r>
           </w:p>
         </w:tc>
@@ -1185,7 +1266,7 @@
 </file>
 
 <file path=word/numbering.xml><?xml version="1.0" encoding="utf-8"?>
-<w:numbering xmlns:wpc="http://schemas.microsoft.com/office/word/2010/wordprocessingCanvas" xmlns:mo="http://schemas.microsoft.com/office/mac/office/2008/main" xmlns:mc="http://schemas.openxmlformats.org/markup-compatibility/2006" xmlns:mv="urn:schemas-microsoft-com:mac:vml" xmlns:o="urn:schemas-microsoft-com:office:office" xmlns:r="http://schemas.openxmlformats.org/officeDocument/2006/relationships" xmlns:m="http://schemas.openxmlformats.org/officeDocument/2006/math" xmlns:v="urn:schemas-microsoft-com:vml" xmlns:wp14="http://schemas.microsoft.com/office/word/2010/wordprocessingDrawing" xmlns:wp="http://schemas.openxmlformats.org/drawingml/2006/wordprocessingDrawing" xmlns:w10="urn:schemas-microsoft-com:office:word" xmlns:w="http://schemas.openxmlformats.org/wordprocessingml/2006/main" xmlns:w14="http://schemas.microsoft.com/office/word/2010/wordml" xmlns:wpg="http://schemas.microsoft.com/office/word/2010/wordprocessingGroup" xmlns:wpi="http://schemas.microsoft.com/office/word/2010/wordprocessingInk" xmlns:wne="http://schemas.microsoft.com/office/word/2006/wordml" xmlns:wps="http://schemas.microsoft.com/office/word/2010/wordprocessingShape" mc:Ignorable="w14 wp14">
+<w:numbering xmlns:ve="http://schemas.openxmlformats.org/markup-compatibility/2006" xmlns:o="urn:schemas-microsoft-com:office:office" xmlns:r="http://schemas.openxmlformats.org/officeDocument/2006/relationships" xmlns:m="http://schemas.openxmlformats.org/officeDocument/2006/math" xmlns:v="urn:schemas-microsoft-com:vml" xmlns:wp="http://schemas.openxmlformats.org/drawingml/2006/wordprocessingDrawing" xmlns:w10="urn:schemas-microsoft-com:office:word" xmlns:w="http://schemas.openxmlformats.org/wordprocessingml/2006/main" xmlns:wne="http://schemas.microsoft.com/office/word/2006/wordml">
   <w:abstractNum w:abstractNumId="0">
     <w:nsid w:val="080313DD"/>
     <w:multiLevelType w:val="hybridMultilevel"/>
@@ -1538,7 +1619,7 @@
 </file>
 
 <file path=word/styles.xml><?xml version="1.0" encoding="utf-8"?>
-<w:styles xmlns:mc="http://schemas.openxmlformats.org/markup-compatibility/2006" xmlns:r="http://schemas.openxmlformats.org/officeDocument/2006/relationships" xmlns:w="http://schemas.openxmlformats.org/wordprocessingml/2006/main" xmlns:w14="http://schemas.microsoft.com/office/word/2010/wordml" mc:Ignorable="w14">
+<w:styles xmlns:r="http://schemas.openxmlformats.org/officeDocument/2006/relationships" xmlns:w="http://schemas.openxmlformats.org/wordprocessingml/2006/main">
   <w:docDefaults>
     <w:rPrDefault>
       <w:rPr>
@@ -1550,7 +1631,7 @@
     </w:rPrDefault>
     <w:pPrDefault/>
   </w:docDefaults>
-  <w:latentStyles w:defLockedState="0" w:defUIPriority="99" w:defSemiHidden="1" w:defUnhideWhenUsed="1" w:defQFormat="0" w:count="276">
+  <w:latentStyles w:defLockedState="0" w:defUIPriority="99" w:defSemiHidden="1" w:defUnhideWhenUsed="1" w:defQFormat="0" w:count="267">
     <w:lsdException w:name="Normal" w:semiHidden="0" w:uiPriority="0" w:unhideWhenUsed="0" w:qFormat="1"/>
     <w:lsdException w:name="heading 1" w:semiHidden="0" w:uiPriority="9" w:unhideWhenUsed="0" w:qFormat="1"/>
     <w:lsdException w:name="heading 2" w:uiPriority="9" w:qFormat="1"/>
@@ -1692,6 +1773,7 @@
   <w:style w:type="paragraph" w:default="1" w:styleId="Normal">
     <w:name w:val="Normal"/>
     <w:qFormat/>
+    <w:rsid w:val="0009617E"/>
   </w:style>
   <w:style w:type="paragraph" w:styleId="Heading1">
     <w:name w:val="heading 1"/>
@@ -1752,6 +1834,7 @@
     <w:uiPriority w:val="99"/>
     <w:semiHidden/>
     <w:unhideWhenUsed/>
+    <w:qFormat/>
     <w:tblPr>
       <w:tblInd w:w="0" w:type="dxa"/>
       <w:tblCellMar>
@@ -2820,7 +2903,7 @@
 </file>
 
 <file path=customXml/itemProps1.xml><?xml version="1.0" encoding="utf-8"?>
-<ds:datastoreItem xmlns:ds="http://schemas.openxmlformats.org/officeDocument/2006/customXml" ds:itemID="{12B19A58-593F-504F-AC1A-CDE0FF5DBFA5}">
+<ds:datastoreItem xmlns:ds="http://schemas.openxmlformats.org/officeDocument/2006/customXml" ds:itemID="{DA29FCD7-2284-4F4A-94B6-F7EB58AE2534}">
   <ds:schemaRefs>
     <ds:schemaRef ds:uri="http://schemas.openxmlformats.org/officeDocument/2006/bibliography"/>
   </ds:schemaRefs>

</xml_diff>

<commit_message>
Minor Editing to level2 block diagram; changed module name and description in the table
</commit_message>
<xml_diff>
--- a/FunctionalDiagram.docx
+++ b/FunctionalDiagram.docx
@@ -1,6 +1,6 @@
 
 <file path=word/document.xml><?xml version="1.0" encoding="utf-8"?>
-<w:document xmlns:ve="http://schemas.openxmlformats.org/markup-compatibility/2006" xmlns:o="urn:schemas-microsoft-com:office:office" xmlns:r="http://schemas.openxmlformats.org/officeDocument/2006/relationships" xmlns:m="http://schemas.openxmlformats.org/officeDocument/2006/math" xmlns:v="urn:schemas-microsoft-com:vml" xmlns:wp="http://schemas.openxmlformats.org/drawingml/2006/wordprocessingDrawing" xmlns:w10="urn:schemas-microsoft-com:office:word" xmlns:w="http://schemas.openxmlformats.org/wordprocessingml/2006/main" xmlns:wne="http://schemas.microsoft.com/office/word/2006/wordml">
+<w:document xmlns:wpc="http://schemas.microsoft.com/office/word/2010/wordprocessingCanvas" xmlns:mo="http://schemas.microsoft.com/office/mac/office/2008/main" xmlns:mc="http://schemas.openxmlformats.org/markup-compatibility/2006" xmlns:mv="urn:schemas-microsoft-com:mac:vml" xmlns:o="urn:schemas-microsoft-com:office:office" xmlns:r="http://schemas.openxmlformats.org/officeDocument/2006/relationships" xmlns:m="http://schemas.openxmlformats.org/officeDocument/2006/math" xmlns:v="urn:schemas-microsoft-com:vml" xmlns:wp14="http://schemas.microsoft.com/office/word/2010/wordprocessingDrawing" xmlns:wp="http://schemas.openxmlformats.org/drawingml/2006/wordprocessingDrawing" xmlns:w10="urn:schemas-microsoft-com:office:word" xmlns:w="http://schemas.openxmlformats.org/wordprocessingml/2006/main" xmlns:w14="http://schemas.microsoft.com/office/word/2010/wordml" xmlns:wpg="http://schemas.microsoft.com/office/word/2010/wordprocessingGroup" xmlns:wpi="http://schemas.microsoft.com/office/word/2010/wordprocessingInk" xmlns:wne="http://schemas.microsoft.com/office/word/2006/wordml" xmlns:wps="http://schemas.microsoft.com/office/word/2010/wordprocessingShape" mc:Ignorable="w14 wp14 mv">
   <w:body>
     <w:p>
       <w:pPr>
@@ -42,7 +42,7 @@
           <w:sz w:val="40"/>
           <w:szCs w:val="40"/>
         </w:rPr>
-        <w:pict>
+        <w:pict w14:anchorId="2E4F4C3F">
           <v:line id="Straight Connector 1" o:spid="_x0000_s1026" style="position:absolute;z-index:251660288;visibility:visible;mso-width-relative:margin;mso-height-relative:margin" from="0,3.55pt" to="450pt,3.55pt" o:gfxdata="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" strokecolor="black [3213]" strokeweight="2pt"/>
         </w:pict>
       </w:r>
@@ -53,7 +53,7 @@
           <w:noProof/>
         </w:rPr>
         <w:drawing>
-          <wp:inline distT="0" distB="0" distL="0" distR="0">
+          <wp:inline distT="0" distB="0" distL="0" distR="0" wp14:anchorId="332CD3EB" wp14:editId="59CABFB4">
             <wp:extent cx="5167630" cy="2671445"/>
             <wp:effectExtent l="0" t="0" r="0" b="0"/>
             <wp:docPr id="6" name="Picture 5" descr="Macintosh HD:Users:jalcoke:Documents:psu:ece:capstone:blockdiagrams:marionette_level0.png"/>
@@ -70,10 +70,10 @@
                     </pic:cNvPicPr>
                   </pic:nvPicPr>
                   <pic:blipFill>
-                    <a:blip r:embed="rId6">
+                    <a:blip r:embed="rId7">
                       <a:extLst>
                         <a:ext uri="{28A0092B-C50C-407E-A947-70E740481C1C}">
-                          <a14:useLocalDpi xmlns:a14="http://schemas.microsoft.com/office/drawing/2010/main" xmlns:wps="http://schemas.microsoft.com/office/word/2010/wordprocessingShape" xmlns:wpi="http://schemas.microsoft.com/office/word/2010/wordprocessingInk" xmlns:wpg="http://schemas.microsoft.com/office/word/2010/wordprocessingGroup" xmlns:w14="http://schemas.microsoft.com/office/word/2010/wordml" xmlns:w="http://schemas.openxmlformats.org/wordprocessingml/2006/main" xmlns:w10="urn:schemas-microsoft-com:office:word" xmlns:wp14="http://schemas.microsoft.com/office/word/2010/wordprocessingDrawing" xmlns:v="urn:schemas-microsoft-com:vml" xmlns:o="urn:schemas-microsoft-com:office:office" xmlns:mv="urn:schemas-microsoft-com:mac:vml" xmlns:mc="http://schemas.openxmlformats.org/markup-compatibility/2006" xmlns:mo="http://schemas.microsoft.com/office/mac/office/2008/main" xmlns:wpc="http://schemas.microsoft.com/office/word/2010/wordprocessingCanvas" xmlns="" val="0"/>
+                          <a14:useLocalDpi xmlns:a14="http://schemas.microsoft.com/office/drawing/2010/main" val="0"/>
                         </a:ext>
                       </a:extLst>
                     </a:blip>
@@ -107,7 +107,7 @@
       <w:tblPr>
         <w:tblStyle w:val="TableGrid"/>
         <w:tblW w:w="8928" w:type="dxa"/>
-        <w:tblLook w:val="04A0"/>
+        <w:tblLook w:val="04A0" w:firstRow="1" w:lastRow="0" w:firstColumn="1" w:lastColumn="0" w:noHBand="0" w:noVBand="1"/>
       </w:tblPr>
       <w:tblGrid>
         <w:gridCol w:w="2268"/>
@@ -604,7 +604,7 @@
           <w:sz w:val="40"/>
           <w:szCs w:val="40"/>
         </w:rPr>
-        <w:pict>
+        <w:pict w14:anchorId="5229345B">
           <v:line id="Straight Connector 7" o:spid="_x0000_s1027" style="position:absolute;z-index:251662336;visibility:visible;mso-width-relative:margin;mso-height-relative:margin" from="0,3.55pt" to="450pt,3.55pt" o:gfxdata="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" strokecolor="black [3213]" strokeweight="2pt"/>
         </w:pict>
       </w:r>
@@ -615,7 +615,7 @@
           <w:noProof/>
         </w:rPr>
         <w:drawing>
-          <wp:inline distT="0" distB="0" distL="0" distR="0">
+          <wp:inline distT="0" distB="0" distL="0" distR="0" wp14:anchorId="11CA6A57" wp14:editId="1D5E58EF">
             <wp:extent cx="5938520" cy="2291080"/>
             <wp:effectExtent l="0" t="0" r="5080" b="0"/>
             <wp:docPr id="8" name="Picture 6" descr="Macintosh HD:Users:jalcoke:Documents:psu:ece:capstone:blockdiagrams:marionette_level1.png"/>
@@ -632,10 +632,10 @@
                     </pic:cNvPicPr>
                   </pic:nvPicPr>
                   <pic:blipFill>
-                    <a:blip r:embed="rId7">
+                    <a:blip r:embed="rId8">
                       <a:extLst>
                         <a:ext uri="{28A0092B-C50C-407E-A947-70E740481C1C}">
-                          <a14:useLocalDpi xmlns:a14="http://schemas.microsoft.com/office/drawing/2010/main" xmlns:wps="http://schemas.microsoft.com/office/word/2010/wordprocessingShape" xmlns:wpi="http://schemas.microsoft.com/office/word/2010/wordprocessingInk" xmlns:wpg="http://schemas.microsoft.com/office/word/2010/wordprocessingGroup" xmlns:w14="http://schemas.microsoft.com/office/word/2010/wordml" xmlns:w="http://schemas.openxmlformats.org/wordprocessingml/2006/main" xmlns:w10="urn:schemas-microsoft-com:office:word" xmlns:wp14="http://schemas.microsoft.com/office/word/2010/wordprocessingDrawing" xmlns:v="urn:schemas-microsoft-com:vml" xmlns:o="urn:schemas-microsoft-com:office:office" xmlns:mv="urn:schemas-microsoft-com:mac:vml" xmlns:mc="http://schemas.openxmlformats.org/markup-compatibility/2006" xmlns:mo="http://schemas.microsoft.com/office/mac/office/2008/main" xmlns:wpc="http://schemas.microsoft.com/office/word/2010/wordprocessingCanvas" xmlns="" val="0"/>
+                          <a14:useLocalDpi xmlns:a14="http://schemas.microsoft.com/office/drawing/2010/main" val="0"/>
                         </a:ext>
                       </a:extLst>
                     </a:blip>
@@ -664,15 +664,12 @@
         </w:drawing>
       </w:r>
     </w:p>
-    <w:p>
-      <w:bookmarkStart w:id="0" w:name="_GoBack"/>
-      <w:bookmarkEnd w:id="0"/>
-    </w:p>
+    <w:p/>
     <w:tbl>
       <w:tblPr>
         <w:tblStyle w:val="TableGrid"/>
         <w:tblW w:w="8928" w:type="dxa"/>
-        <w:tblLook w:val="04A0"/>
+        <w:tblLook w:val="04A0" w:firstRow="1" w:lastRow="0" w:firstColumn="1" w:lastColumn="0" w:noHBand="0" w:noVBand="1"/>
       </w:tblPr>
       <w:tblGrid>
         <w:gridCol w:w="2268"/>
@@ -1091,7 +1088,7 @@
           <w:sz w:val="48"/>
           <w:szCs w:val="48"/>
         </w:rPr>
-        <w:pict>
+        <w:pict w14:anchorId="47868DAF">
           <v:line id="_x0000_s1028" style="position:absolute;left:0;text-align:left;z-index:251663360;visibility:visible;mso-width-relative:margin;mso-height-relative:margin" from="12pt,15.55pt" to="462pt,15.55pt" o:gfxdata="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" strokecolor="black [3213]" strokeweight="2pt"/>
         </w:pict>
       </w:r>
@@ -1100,7 +1097,7 @@
     <w:p/>
     <w:p>
       <w:r>
-        <w:object w:dxaOrig="15135" w:dyaOrig="6481">
+        <w:object w:dxaOrig="15135" w:dyaOrig="6481" w14:anchorId="0FF649A5">
           <v:shapetype id="_x0000_t75" coordsize="21600,21600" o:spt="75" o:preferrelative="t" path="m@4@5l@4@11@9@11@9@5xe" filled="f" stroked="f">
             <v:stroke joinstyle="miter"/>
             <v:formulas>
@@ -1120,10 +1117,10 @@
             <v:path o:extrusionok="f" gradientshapeok="t" o:connecttype="rect"/>
             <o:lock v:ext="edit" aspectratio="t"/>
           </v:shapetype>
-          <v:shape id="_x0000_i1025" type="#_x0000_t75" style="width:467.7pt;height:200.25pt" o:ole="">
-            <v:imagedata r:id="rId8" o:title=""/>
+          <v:shape id="_x0000_i1025" type="#_x0000_t75" style="width:467.6pt;height:200.65pt" o:ole="">
+            <v:imagedata r:id="rId9" o:title=""/>
           </v:shape>
-          <o:OLEObject Type="Embed" ProgID="Visio.Drawing.15" ShapeID="_x0000_i1025" DrawAspect="Content" ObjectID="_1482599259" r:id="rId9"/>
+          <o:OLEObject Type="Embed" ProgID="Visio.Drawing.15" ShapeID="_x0000_i1025" DrawAspect="Content" ObjectID="_1356495893" r:id="rId10"/>
         </w:object>
       </w:r>
     </w:p>
@@ -1133,7 +1130,7 @@
       <w:tblPr>
         <w:tblStyle w:val="TableGrid"/>
         <w:tblW w:w="8928" w:type="dxa"/>
-        <w:tblLook w:val="04A0"/>
+        <w:tblLook w:val="04A0" w:firstRow="1" w:lastRow="0" w:firstColumn="1" w:lastColumn="0" w:noHBand="0" w:noVBand="1"/>
       </w:tblPr>
       <w:tblGrid>
         <w:gridCol w:w="2268"/>
@@ -1156,7 +1153,7 @@
           </w:tcPr>
           <w:p>
             <w:r>
-              <w:t>Marionette DAQ</w:t>
+              <w:t>Power Management</w:t>
             </w:r>
           </w:p>
         </w:tc>
@@ -1248,13 +1245,24 @@
           </w:tcPr>
           <w:p>
             <w:r>
-              <w:t xml:space="preserve">Multifunction data acquisition device.  </w:t>
-            </w:r>
+              <w:t xml:space="preserve">Condition the incoming supply voltages to 3.3V </w:t>
+            </w:r>
+            <w:proofErr w:type="gramStart"/>
+            <w:r>
+              <w:t>DC</w:t>
+            </w:r>
+            <w:r>
+              <w:t xml:space="preserve">  </w:t>
+            </w:r>
+            <w:proofErr w:type="gramEnd"/>
           </w:p>
         </w:tc>
       </w:tr>
     </w:tbl>
-    <w:p/>
+    <w:p>
+      <w:bookmarkStart w:id="0" w:name="_GoBack"/>
+      <w:bookmarkEnd w:id="0"/>
+    </w:p>
     <w:sectPr>
       <w:pgSz w:w="12240" w:h="15840"/>
       <w:pgMar w:top="1440" w:right="1440" w:bottom="1440" w:left="1440" w:header="720" w:footer="720" w:gutter="0"/>
@@ -1266,7 +1274,7 @@
 </file>
 
 <file path=word/numbering.xml><?xml version="1.0" encoding="utf-8"?>
-<w:numbering xmlns:ve="http://schemas.openxmlformats.org/markup-compatibility/2006" xmlns:o="urn:schemas-microsoft-com:office:office" xmlns:r="http://schemas.openxmlformats.org/officeDocument/2006/relationships" xmlns:m="http://schemas.openxmlformats.org/officeDocument/2006/math" xmlns:v="urn:schemas-microsoft-com:vml" xmlns:wp="http://schemas.openxmlformats.org/drawingml/2006/wordprocessingDrawing" xmlns:w10="urn:schemas-microsoft-com:office:word" xmlns:w="http://schemas.openxmlformats.org/wordprocessingml/2006/main" xmlns:wne="http://schemas.microsoft.com/office/word/2006/wordml">
+<w:numbering xmlns:wpc="http://schemas.microsoft.com/office/word/2010/wordprocessingCanvas" xmlns:mo="http://schemas.microsoft.com/office/mac/office/2008/main" xmlns:mc="http://schemas.openxmlformats.org/markup-compatibility/2006" xmlns:mv="urn:schemas-microsoft-com:mac:vml" xmlns:o="urn:schemas-microsoft-com:office:office" xmlns:r="http://schemas.openxmlformats.org/officeDocument/2006/relationships" xmlns:m="http://schemas.openxmlformats.org/officeDocument/2006/math" xmlns:v="urn:schemas-microsoft-com:vml" xmlns:wp14="http://schemas.microsoft.com/office/word/2010/wordprocessingDrawing" xmlns:wp="http://schemas.openxmlformats.org/drawingml/2006/wordprocessingDrawing" xmlns:w10="urn:schemas-microsoft-com:office:word" xmlns:w="http://schemas.openxmlformats.org/wordprocessingml/2006/main" xmlns:w14="http://schemas.microsoft.com/office/word/2010/wordml" xmlns:wpg="http://schemas.microsoft.com/office/word/2010/wordprocessingGroup" xmlns:wpi="http://schemas.microsoft.com/office/word/2010/wordprocessingInk" xmlns:wne="http://schemas.microsoft.com/office/word/2006/wordml" xmlns:wps="http://schemas.microsoft.com/office/word/2010/wordprocessingShape" mc:Ignorable="w14 wp14 mv">
   <w:abstractNum w:abstractNumId="0">
     <w:nsid w:val="080313DD"/>
     <w:multiLevelType w:val="hybridMultilevel"/>
@@ -1619,7 +1627,7 @@
 </file>
 
 <file path=word/styles.xml><?xml version="1.0" encoding="utf-8"?>
-<w:styles xmlns:r="http://schemas.openxmlformats.org/officeDocument/2006/relationships" xmlns:w="http://schemas.openxmlformats.org/wordprocessingml/2006/main">
+<w:styles xmlns:mc="http://schemas.openxmlformats.org/markup-compatibility/2006" xmlns:r="http://schemas.openxmlformats.org/officeDocument/2006/relationships" xmlns:w="http://schemas.openxmlformats.org/wordprocessingml/2006/main" xmlns:w14="http://schemas.microsoft.com/office/word/2010/wordml" mc:Ignorable="w14">
   <w:docDefaults>
     <w:rPrDefault>
       <w:rPr>
@@ -1631,7 +1639,7 @@
     </w:rPrDefault>
     <w:pPrDefault/>
   </w:docDefaults>
-  <w:latentStyles w:defLockedState="0" w:defUIPriority="99" w:defSemiHidden="1" w:defUnhideWhenUsed="1" w:defQFormat="0" w:count="267">
+  <w:latentStyles w:defLockedState="0" w:defUIPriority="99" w:defSemiHidden="1" w:defUnhideWhenUsed="1" w:defQFormat="0" w:count="276">
     <w:lsdException w:name="Normal" w:semiHidden="0" w:uiPriority="0" w:unhideWhenUsed="0" w:qFormat="1"/>
     <w:lsdException w:name="heading 1" w:semiHidden="0" w:uiPriority="9" w:unhideWhenUsed="0" w:qFormat="1"/>
     <w:lsdException w:name="heading 2" w:uiPriority="9" w:qFormat="1"/>
@@ -1834,7 +1842,6 @@
     <w:uiPriority w:val="99"/>
     <w:semiHidden/>
     <w:unhideWhenUsed/>
-    <w:qFormat/>
     <w:tblPr>
       <w:tblInd w:w="0" w:type="dxa"/>
       <w:tblCellMar>
@@ -2100,7 +2107,7 @@
 </file>
 
 <file path=word/stylesWithEffects.xml><?xml version="1.0" encoding="utf-8"?>
-<w:styles xmlns:wpc="http://schemas.microsoft.com/office/word/2010/wordprocessingCanvas" xmlns:mo="http://schemas.microsoft.com/office/mac/office/2008/main" xmlns:mc="http://schemas.openxmlformats.org/markup-compatibility/2006" xmlns:mv="urn:schemas-microsoft-com:mac:vml" xmlns:o="urn:schemas-microsoft-com:office:office" xmlns:r="http://schemas.openxmlformats.org/officeDocument/2006/relationships" xmlns:m="http://schemas.openxmlformats.org/officeDocument/2006/math" xmlns:v="urn:schemas-microsoft-com:vml" xmlns:wp14="http://schemas.microsoft.com/office/word/2010/wordprocessingDrawing" xmlns:wp="http://schemas.openxmlformats.org/drawingml/2006/wordprocessingDrawing" xmlns:w10="urn:schemas-microsoft-com:office:word" xmlns:w="http://schemas.openxmlformats.org/wordprocessingml/2006/main" xmlns:w14="http://schemas.microsoft.com/office/word/2010/wordml" xmlns:wpg="http://schemas.microsoft.com/office/word/2010/wordprocessingGroup" xmlns:wpi="http://schemas.microsoft.com/office/word/2010/wordprocessingInk" xmlns:wne="http://schemas.microsoft.com/office/word/2006/wordml" xmlns:wps="http://schemas.microsoft.com/office/word/2010/wordprocessingShape" mc:Ignorable="w14 wp14">
+<w:styles xmlns:wpc="http://schemas.microsoft.com/office/word/2010/wordprocessingCanvas" xmlns:mo="http://schemas.microsoft.com/office/mac/office/2008/main" xmlns:mc="http://schemas.openxmlformats.org/markup-compatibility/2006" xmlns:mv="urn:schemas-microsoft-com:mac:vml" xmlns:o="urn:schemas-microsoft-com:office:office" xmlns:r="http://schemas.openxmlformats.org/officeDocument/2006/relationships" xmlns:m="http://schemas.openxmlformats.org/officeDocument/2006/math" xmlns:v="urn:schemas-microsoft-com:vml" xmlns:wp14="http://schemas.microsoft.com/office/word/2010/wordprocessingDrawing" xmlns:wp="http://schemas.openxmlformats.org/drawingml/2006/wordprocessingDrawing" xmlns:w10="urn:schemas-microsoft-com:office:word" xmlns:w="http://schemas.openxmlformats.org/wordprocessingml/2006/main" xmlns:w14="http://schemas.microsoft.com/office/word/2010/wordml" xmlns:wpg="http://schemas.microsoft.com/office/word/2010/wordprocessingGroup" xmlns:wpi="http://schemas.microsoft.com/office/word/2010/wordprocessingInk" xmlns:wne="http://schemas.microsoft.com/office/word/2006/wordml" xmlns:wps="http://schemas.microsoft.com/office/word/2010/wordprocessingShape" mc:Ignorable="w14 wp14 mv">
   <w:docDefaults>
     <w:rPrDefault>
       <w:rPr>
@@ -2903,7 +2910,7 @@
 </file>
 
 <file path=customXml/itemProps1.xml><?xml version="1.0" encoding="utf-8"?>
-<ds:datastoreItem xmlns:ds="http://schemas.openxmlformats.org/officeDocument/2006/customXml" ds:itemID="{DA29FCD7-2284-4F4A-94B6-F7EB58AE2534}">
+<ds:datastoreItem xmlns:ds="http://schemas.openxmlformats.org/officeDocument/2006/customXml" ds:itemID="{98CE2623-4516-6543-9489-A79DC85D8A21}">
   <ds:schemaRefs>
     <ds:schemaRef ds:uri="http://schemas.openxmlformats.org/officeDocument/2006/bibliography"/>
   </ds:schemaRefs>

</xml_diff>

<commit_message>
Added some changes, to function diagram
</commit_message>
<xml_diff>
--- a/FunctionalDiagram.docx
+++ b/FunctionalDiagram.docx
@@ -204,7 +204,15 @@
               <w:t>SPI1-</w:t>
             </w:r>
             <w:r>
-              <w:t>42 Mbits/s</w:t>
+              <w:t xml:space="preserve">42 </w:t>
+            </w:r>
+            <w:proofErr w:type="spellStart"/>
+            <w:r>
+              <w:t>Mbits</w:t>
+            </w:r>
+            <w:proofErr w:type="spellEnd"/>
+            <w:r>
+              <w:t>/s</w:t>
             </w:r>
             <w:r>
               <w:t>, SPI2 and 3 – 21Mbits/s</w:t>
@@ -314,11 +322,19 @@
                 <w:numId w:val="1"/>
               </w:numPr>
             </w:pPr>
+            <w:proofErr w:type="spellStart"/>
             <w:r>
               <w:t>Wal</w:t>
             </w:r>
             <w:r>
-              <w:t>lwart power supply 12V</w:t>
+              <w:t>lwart</w:t>
+            </w:r>
+            <w:proofErr w:type="spellEnd"/>
+            <w:r>
+              <w:t xml:space="preserve"> power supply 5</w:t>
+            </w:r>
+            <w:r>
+              <w:t>V</w:t>
             </w:r>
           </w:p>
           <w:p>
@@ -333,7 +349,15 @@
               <w:t>Ethernet:</w:t>
             </w:r>
             <w:r>
-              <w:t xml:space="preserve"> 10/100 Mbits/s</w:t>
+              <w:t xml:space="preserve"> 10/100 </w:t>
+            </w:r>
+            <w:proofErr w:type="spellStart"/>
+            <w:r>
+              <w:t>Mbits</w:t>
+            </w:r>
+            <w:proofErr w:type="spellEnd"/>
+            <w:r>
+              <w:t>/s</w:t>
             </w:r>
           </w:p>
           <w:p>
@@ -493,7 +517,15 @@
               <w:t>:</w:t>
             </w:r>
             <w:r>
-              <w:t xml:space="preserve"> 10/100 Mbits/s</w:t>
+              <w:t xml:space="preserve"> 10/100 </w:t>
+            </w:r>
+            <w:proofErr w:type="spellStart"/>
+            <w:r>
+              <w:t>Mbits</w:t>
+            </w:r>
+            <w:proofErr w:type="spellEnd"/>
+            <w:r>
+              <w:t>/s</w:t>
             </w:r>
           </w:p>
           <w:p>
@@ -725,7 +757,15 @@
               </w:numPr>
             </w:pPr>
             <w:r>
-              <w:t>SPI Network: SPI1-42 Mbits/s, SPI2 and 3 – 21Mbits/s</w:t>
+              <w:t xml:space="preserve">SPI Network: SPI1-42 </w:t>
+            </w:r>
+            <w:proofErr w:type="spellStart"/>
+            <w:r>
+              <w:t>Mbits</w:t>
+            </w:r>
+            <w:proofErr w:type="spellEnd"/>
+            <w:r>
+              <w:t>/s, SPI2 and 3 – 21Mbits/s</w:t>
             </w:r>
           </w:p>
           <w:p>
@@ -805,8 +845,16 @@
                 <w:numId w:val="1"/>
               </w:numPr>
             </w:pPr>
-            <w:r>
-              <w:t>Wallwart power supply 12V</w:t>
+            <w:proofErr w:type="spellStart"/>
+            <w:r>
+              <w:t>Wallwart</w:t>
+            </w:r>
+            <w:proofErr w:type="spellEnd"/>
+            <w:r>
+              <w:t xml:space="preserve"> power supply 5</w:t>
+            </w:r>
+            <w:r>
+              <w:t>V</w:t>
             </w:r>
           </w:p>
           <w:p>
@@ -818,7 +866,15 @@
               </w:numPr>
             </w:pPr>
             <w:r>
-              <w:t>Ethernet: 10/100 Mbits/s</w:t>
+              <w:t xml:space="preserve">Ethernet: 10/100 </w:t>
+            </w:r>
+            <w:proofErr w:type="spellStart"/>
+            <w:r>
+              <w:t>Mbits</w:t>
+            </w:r>
+            <w:proofErr w:type="spellEnd"/>
+            <w:r>
+              <w:t>/s</w:t>
             </w:r>
           </w:p>
           <w:p>
@@ -831,6 +887,18 @@
             </w:pPr>
             <w:r>
               <w:t>SWJ – serial wire JTAG debug port</w:t>
+            </w:r>
+          </w:p>
+          <w:p>
+            <w:pPr>
+              <w:pStyle w:val="ListParagraph"/>
+              <w:numPr>
+                <w:ilvl w:val="0"/>
+                <w:numId w:val="1"/>
+              </w:numPr>
+            </w:pPr>
+            <w:r>
+              <w:t>CLK – 8 or 12MHz / 32kHz (RTC)</w:t>
             </w:r>
           </w:p>
         </w:tc>
@@ -952,7 +1020,15 @@
               </w:numPr>
             </w:pPr>
             <w:r>
-              <w:t>Ethernet: 10/100 Mbits/s</w:t>
+              <w:t xml:space="preserve">Ethernet: 10/100 </w:t>
+            </w:r>
+            <w:proofErr w:type="spellStart"/>
+            <w:r>
+              <w:t>Mbits</w:t>
+            </w:r>
+            <w:proofErr w:type="spellEnd"/>
+            <w:r>
+              <w:t>/s</w:t>
             </w:r>
           </w:p>
           <w:p>
@@ -965,6 +1041,30 @@
             </w:pPr>
             <w:r>
               <w:t>SWJ – serial wire JTAG debug port</w:t>
+            </w:r>
+          </w:p>
+          <w:p>
+            <w:pPr>
+              <w:pStyle w:val="ListParagraph"/>
+              <w:numPr>
+                <w:ilvl w:val="0"/>
+                <w:numId w:val="3"/>
+              </w:numPr>
+            </w:pPr>
+            <w:r>
+              <w:t>USB FS</w:t>
+            </w:r>
+          </w:p>
+          <w:p>
+            <w:pPr>
+              <w:pStyle w:val="ListParagraph"/>
+              <w:numPr>
+                <w:ilvl w:val="0"/>
+                <w:numId w:val="3"/>
+              </w:numPr>
+            </w:pPr>
+            <w:r>
+              <w:t>SDIO to MICRO SD card</w:t>
             </w:r>
           </w:p>
         </w:tc>
@@ -1012,7 +1112,6 @@
           <w:sz w:val="48"/>
           <w:szCs w:val="48"/>
         </w:rPr>
-        <w:lastRenderedPageBreak/>
         <w:t>Level 2</w:t>
       </w:r>
       <w:r>
@@ -1070,14 +1169,11 @@
           <v:shape id="_x0000_i1025" type="#_x0000_t75" style="width:467.6pt;height:200.65pt" o:ole="">
             <v:imagedata r:id="rId9" o:title=""/>
           </v:shape>
-          <o:OLEObject Type="Embed" ProgID="Visio.Drawing.15" ShapeID="_x0000_i1025" DrawAspect="Content" ObjectID="_1356499792" r:id="rId10"/>
+          <o:OLEObject Type="Embed" ProgID="Visio.Drawing.15" ShapeID="_x0000_i1025" DrawAspect="Content" ObjectID="_1356509828" r:id="rId10"/>
         </w:object>
       </w:r>
     </w:p>
-    <w:p>
-      <w:bookmarkStart w:id="0" w:name="_GoBack"/>
-      <w:bookmarkEnd w:id="0"/>
-    </w:p>
+    <w:p/>
     <w:tbl>
       <w:tblPr>
         <w:tblStyle w:val="TableGrid"/>
@@ -1146,7 +1242,12 @@
               </w:numPr>
             </w:pPr>
             <w:r>
-              <w:t>Wall wart PS 5-12V DC</w:t>
+              <w:t>Wall wart PS 5V</w:t>
+            </w:r>
+            <w:bookmarkStart w:id="0" w:name="_GoBack"/>
+            <w:bookmarkEnd w:id="0"/>
+            <w:r>
+              <w:t xml:space="preserve"> DC</w:t>
             </w:r>
           </w:p>
         </w:tc>
@@ -1197,11 +1298,16 @@
           </w:tcPr>
           <w:p>
             <w:r>
-              <w:t>Condition the incoming supply voltages to 3.3V DC</w:t>
+              <w:t xml:space="preserve">Condition the incoming supply voltages to 3.3V </w:t>
+            </w:r>
+            <w:proofErr w:type="gramStart"/>
+            <w:r>
+              <w:t>DC</w:t>
             </w:r>
             <w:r>
               <w:t xml:space="preserve">  </w:t>
             </w:r>
+            <w:proofErr w:type="gramEnd"/>
           </w:p>
         </w:tc>
       </w:tr>
@@ -2854,7 +2960,7 @@
 </file>
 
 <file path=customXml/itemProps1.xml><?xml version="1.0" encoding="utf-8"?>
-<ds:datastoreItem xmlns:ds="http://schemas.openxmlformats.org/officeDocument/2006/customXml" ds:itemID="{E672B0AF-12A8-F843-9A6C-E63844AC76E2}">
+<ds:datastoreItem xmlns:ds="http://schemas.openxmlformats.org/officeDocument/2006/customXml" ds:itemID="{30A3EF4E-CDFF-D142-AF12-A027083A35E7}">
   <ds:schemaRefs>
     <ds:schemaRef ds:uri="http://schemas.openxmlformats.org/officeDocument/2006/bibliography"/>
   </ds:schemaRefs>

</xml_diff>

<commit_message>
Added Level 0 block diagram changes as per request from week2 meeting
</commit_message>
<xml_diff>
--- a/FunctionalDiagram.docx
+++ b/FunctionalDiagram.docx
@@ -53,10 +53,10 @@
           <w:noProof/>
         </w:rPr>
         <w:drawing>
-          <wp:inline distT="0" distB="0" distL="0" distR="0" wp14:anchorId="332CD3EB" wp14:editId="59CABFB4">
-            <wp:extent cx="5167630" cy="2671445"/>
+          <wp:inline distT="0" distB="0" distL="0" distR="0" wp14:anchorId="0EC4E772" wp14:editId="05D896EE">
+            <wp:extent cx="5445125" cy="2147570"/>
             <wp:effectExtent l="0" t="0" r="0" b="0"/>
-            <wp:docPr id="6" name="Picture 5" descr="Macintosh HD:Users:jalcoke:Documents:psu:ece:capstone:blockdiagrams:marionette_level0.png"/>
+            <wp:docPr id="5" name="Picture 5" descr="Macintosh HD:Users:jalcoke:Documents:psu:ece:capstone:blockdiagrams:marionette_level0.png"/>
             <wp:cNvGraphicFramePr>
               <a:graphicFrameLocks xmlns:a="http://schemas.openxmlformats.org/drawingml/2006/main" noChangeAspect="1"/>
             </wp:cNvGraphicFramePr>
@@ -85,7 +85,7 @@
                   <pic:spPr bwMode="auto">
                     <a:xfrm>
                       <a:off x="0" y="0"/>
-                      <a:ext cx="5167630" cy="2671445"/>
+                      <a:ext cx="5445125" cy="2147570"/>
                     </a:xfrm>
                     <a:prstGeom prst="rect">
                       <a:avLst/>
@@ -171,19 +171,10 @@
               </w:numPr>
             </w:pPr>
             <w:r>
-              <w:t>USB OTG</w:t>
-            </w:r>
-            <w:r>
-              <w:t>:</w:t>
-            </w:r>
-            <w:r>
-              <w:t xml:space="preserve"> </w:t>
-            </w:r>
-            <w:r>
-              <w:t xml:space="preserve"> high-speed</w:t>
-            </w:r>
-            <w:r>
-              <w:t xml:space="preserve"> 480 Mb/s</w:t>
+              <w:t xml:space="preserve">USB </w:t>
+            </w:r>
+            <w:r>
+              <w:t>HS Upstream</w:t>
             </w:r>
           </w:p>
           <w:p>
@@ -194,29 +185,43 @@
                 <w:numId w:val="1"/>
               </w:numPr>
             </w:pPr>
-            <w:r>
-              <w:t>SPI Network</w:t>
-            </w:r>
-            <w:r>
-              <w:t xml:space="preserve">: </w:t>
-            </w:r>
-            <w:r>
-              <w:t>SPI1-</w:t>
-            </w:r>
-            <w:r>
-              <w:t xml:space="preserve">42 </w:t>
-            </w:r>
             <w:proofErr w:type="spellStart"/>
             <w:r>
+              <w:t>Wal</w:t>
+            </w:r>
+            <w:r>
+              <w:t>lwart</w:t>
+            </w:r>
+            <w:proofErr w:type="spellEnd"/>
+            <w:r>
+              <w:t xml:space="preserve"> power supply 5</w:t>
+            </w:r>
+            <w:r>
+              <w:t>V</w:t>
+            </w:r>
+          </w:p>
+          <w:p>
+            <w:pPr>
+              <w:pStyle w:val="ListParagraph"/>
+              <w:numPr>
+                <w:ilvl w:val="0"/>
+                <w:numId w:val="1"/>
+              </w:numPr>
+            </w:pPr>
+            <w:r>
+              <w:t>Ethernet:</w:t>
+            </w:r>
+            <w:r>
+              <w:t xml:space="preserve"> 10/100 </w:t>
+            </w:r>
+            <w:proofErr w:type="spellStart"/>
+            <w:r>
               <w:t>Mbits</w:t>
             </w:r>
             <w:proofErr w:type="spellEnd"/>
             <w:r>
               <w:t>/s</w:t>
             </w:r>
-            <w:r>
-              <w:t>, SPI2 and 3 – 21Mbits/s</w:t>
-            </w:r>
           </w:p>
           <w:p>
             <w:pPr>
@@ -227,149 +232,10 @@
               </w:numPr>
             </w:pPr>
             <w:r>
-              <w:t>I</w:t>
-            </w:r>
-            <w:r>
-              <w:rPr>
-                <w:vertAlign w:val="superscript"/>
-              </w:rPr>
-              <w:t>2</w:t>
-            </w:r>
-            <w:r>
-              <w:t>C Network</w:t>
-            </w:r>
-            <w:r>
-              <w:t>:</w:t>
-            </w:r>
-            <w:r>
-              <w:t xml:space="preserve"> 100/400 kHz</w:t>
-            </w:r>
-          </w:p>
-          <w:p>
-            <w:pPr>
-              <w:pStyle w:val="ListParagraph"/>
-              <w:numPr>
-                <w:ilvl w:val="0"/>
-                <w:numId w:val="1"/>
-              </w:numPr>
-            </w:pPr>
-            <w:r>
-              <w:t>CAN</w:t>
-            </w:r>
-            <w:r>
-              <w:t>:</w:t>
-            </w:r>
-            <w:r>
-              <w:t xml:space="preserve"> </w:t>
-            </w:r>
-            <w:r>
-              <w:t xml:space="preserve">2.0B Active </w:t>
-            </w:r>
-            <w:r>
-              <w:t>Network</w:t>
-            </w:r>
-          </w:p>
-          <w:p>
-            <w:pPr>
-              <w:pStyle w:val="ListParagraph"/>
-              <w:numPr>
-                <w:ilvl w:val="0"/>
-                <w:numId w:val="1"/>
-              </w:numPr>
-            </w:pPr>
-            <w:r>
-              <w:t>ADC</w:t>
-            </w:r>
-            <w:r>
-              <w:t xml:space="preserve">: </w:t>
-            </w:r>
-            <w:r>
-              <w:t>12bit resolution</w:t>
-            </w:r>
-          </w:p>
-          <w:p>
-            <w:pPr>
-              <w:pStyle w:val="ListParagraph"/>
-              <w:numPr>
-                <w:ilvl w:val="0"/>
-                <w:numId w:val="1"/>
-              </w:numPr>
-            </w:pPr>
-            <w:r>
-              <w:t>Digital Input</w:t>
-            </w:r>
-            <w:r>
-              <w:t xml:space="preserve">: </w:t>
-            </w:r>
-          </w:p>
-          <w:p>
-            <w:pPr>
-              <w:pStyle w:val="ListParagraph"/>
-              <w:numPr>
-                <w:ilvl w:val="0"/>
-                <w:numId w:val="1"/>
-              </w:numPr>
-            </w:pPr>
-            <w:r>
-              <w:t>UART/USART</w:t>
-            </w:r>
-          </w:p>
-          <w:p>
-            <w:pPr>
-              <w:pStyle w:val="ListParagraph"/>
-              <w:numPr>
-                <w:ilvl w:val="0"/>
-                <w:numId w:val="1"/>
-              </w:numPr>
-            </w:pPr>
-            <w:proofErr w:type="spellStart"/>
-            <w:r>
-              <w:t>Wal</w:t>
-            </w:r>
-            <w:r>
-              <w:t>lwart</w:t>
-            </w:r>
-            <w:proofErr w:type="spellEnd"/>
-            <w:r>
-              <w:t xml:space="preserve"> power supply 5</w:t>
-            </w:r>
-            <w:r>
-              <w:t>V</w:t>
-            </w:r>
-          </w:p>
-          <w:p>
-            <w:pPr>
-              <w:pStyle w:val="ListParagraph"/>
-              <w:numPr>
-                <w:ilvl w:val="0"/>
-                <w:numId w:val="1"/>
-              </w:numPr>
-            </w:pPr>
-            <w:r>
-              <w:t>Ethernet:</w:t>
-            </w:r>
-            <w:r>
-              <w:t xml:space="preserve"> 10/100 </w:t>
-            </w:r>
-            <w:proofErr w:type="spellStart"/>
-            <w:r>
-              <w:t>Mbits</w:t>
-            </w:r>
-            <w:proofErr w:type="spellEnd"/>
-            <w:r>
-              <w:t>/s</w:t>
-            </w:r>
-          </w:p>
-          <w:p>
-            <w:pPr>
-              <w:pStyle w:val="ListParagraph"/>
-              <w:numPr>
-                <w:ilvl w:val="0"/>
-                <w:numId w:val="1"/>
-              </w:numPr>
-            </w:pPr>
-            <w:r>
-              <w:t>SWJ – serial wire JTAG debug port</w:t>
+              <w:t>SWD</w:t>
+            </w:r>
+            <w:r>
+              <w:t>– serial wire JTAG debug port</w:t>
             </w:r>
           </w:p>
           <w:p>
@@ -466,7 +332,31 @@
               </w:numPr>
             </w:pPr>
             <w:r>
-              <w:t>Digital output</w:t>
+              <w:t>ADC: 12bit resolution</w:t>
+            </w:r>
+          </w:p>
+          <w:p>
+            <w:pPr>
+              <w:pStyle w:val="ListParagraph"/>
+              <w:numPr>
+                <w:ilvl w:val="0"/>
+                <w:numId w:val="3"/>
+              </w:numPr>
+            </w:pPr>
+            <w:r>
+              <w:t>Digital I/O</w:t>
+            </w:r>
+          </w:p>
+          <w:p>
+            <w:pPr>
+              <w:pStyle w:val="ListParagraph"/>
+              <w:numPr>
+                <w:ilvl w:val="0"/>
+                <w:numId w:val="3"/>
+              </w:numPr>
+            </w:pPr>
+            <w:r>
+              <w:t>UART/USART</w:t>
             </w:r>
             <w:r>
               <w:t>:</w:t>
@@ -481,41 +371,23 @@
               </w:numPr>
             </w:pPr>
             <w:r>
-              <w:t>UART/USART</w:t>
+              <w:t>USB FS</w:t>
+            </w:r>
+          </w:p>
+          <w:p>
+            <w:pPr>
+              <w:pStyle w:val="ListParagraph"/>
+              <w:numPr>
+                <w:ilvl w:val="0"/>
+                <w:numId w:val="3"/>
+              </w:numPr>
+            </w:pPr>
+            <w:r>
+              <w:t>Ethernet</w:t>
             </w:r>
             <w:r>
               <w:t>:</w:t>
             </w:r>
-          </w:p>
-          <w:p>
-            <w:pPr>
-              <w:pStyle w:val="ListParagraph"/>
-              <w:numPr>
-                <w:ilvl w:val="0"/>
-                <w:numId w:val="3"/>
-              </w:numPr>
-            </w:pPr>
-            <w:r>
-              <w:t>USB OTG</w:t>
-            </w:r>
-            <w:r>
-              <w:t>:</w:t>
-            </w:r>
-          </w:p>
-          <w:p>
-            <w:pPr>
-              <w:pStyle w:val="ListParagraph"/>
-              <w:numPr>
-                <w:ilvl w:val="0"/>
-                <w:numId w:val="3"/>
-              </w:numPr>
-            </w:pPr>
-            <w:r>
-              <w:t>Ethernet</w:t>
-            </w:r>
-            <w:r>
-              <w:t>:</w:t>
-            </w:r>
             <w:r>
               <w:t xml:space="preserve"> 10/100 </w:t>
             </w:r>
@@ -531,19 +403,9 @@
           <w:p>
             <w:pPr>
               <w:pStyle w:val="ListParagraph"/>
-              <w:numPr>
-                <w:ilvl w:val="0"/>
-                <w:numId w:val="3"/>
-              </w:numPr>
-            </w:pPr>
-            <w:r>
-              <w:t>SWJ – serial wire JTAG debug port</w:t>
-            </w:r>
-          </w:p>
-          <w:p>
-            <w:pPr>
-              <w:pStyle w:val="ListParagraph"/>
-            </w:pPr>
+            </w:pPr>
+            <w:bookmarkStart w:id="0" w:name="_GoBack"/>
+            <w:bookmarkEnd w:id="0"/>
           </w:p>
         </w:tc>
       </w:tr>
@@ -1169,7 +1031,7 @@
           <v:shape id="_x0000_i1025" type="#_x0000_t75" style="width:467.6pt;height:200.65pt" o:ole="">
             <v:imagedata r:id="rId9" o:title=""/>
           </v:shape>
-          <o:OLEObject Type="Embed" ProgID="Visio.Drawing.15" ShapeID="_x0000_i1025" DrawAspect="Content" ObjectID="_1356509828" r:id="rId10"/>
+          <o:OLEObject Type="Embed" ProgID="Visio.Drawing.15" ShapeID="_x0000_i1025" DrawAspect="Content" ObjectID="_1356637897" r:id="rId10"/>
         </w:object>
       </w:r>
     </w:p>
@@ -1244,8 +1106,6 @@
             <w:r>
               <w:t>Wall wart PS 5V</w:t>
             </w:r>
-            <w:bookmarkStart w:id="0" w:name="_GoBack"/>
-            <w:bookmarkEnd w:id="0"/>
             <w:r>
               <w:t xml:space="preserve"> DC</w:t>
             </w:r>
@@ -2960,7 +2820,7 @@
 </file>
 
 <file path=customXml/itemProps1.xml><?xml version="1.0" encoding="utf-8"?>
-<ds:datastoreItem xmlns:ds="http://schemas.openxmlformats.org/officeDocument/2006/customXml" ds:itemID="{30A3EF4E-CDFF-D142-AF12-A027083A35E7}">
+<ds:datastoreItem xmlns:ds="http://schemas.openxmlformats.org/officeDocument/2006/customXml" ds:itemID="{DCB3A3FD-9D3C-0E46-87A8-8F6E47393C56}">
   <ds:schemaRefs>
     <ds:schemaRef ds:uri="http://schemas.openxmlformats.org/officeDocument/2006/bibliography"/>
   </ds:schemaRefs>

</xml_diff>

<commit_message>
2nd draft functional diagram
</commit_message>
<xml_diff>
--- a/FunctionalDiagram.docx
+++ b/FunctionalDiagram.docx
@@ -404,8 +404,6 @@
             <w:pPr>
               <w:pStyle w:val="ListParagraph"/>
             </w:pPr>
-            <w:bookmarkStart w:id="0" w:name="_GoBack"/>
-            <w:bookmarkEnd w:id="0"/>
           </w:p>
         </w:tc>
       </w:tr>
@@ -489,10 +487,10 @@
           <w:noProof/>
         </w:rPr>
         <w:drawing>
-          <wp:inline distT="0" distB="0" distL="0" distR="0" wp14:anchorId="11CA6A57" wp14:editId="1D5E58EF">
-            <wp:extent cx="5938520" cy="2291080"/>
-            <wp:effectExtent l="0" t="0" r="5080" b="0"/>
-            <wp:docPr id="8" name="Picture 6" descr="Macintosh HD:Users:jalcoke:Documents:psu:ece:capstone:blockdiagrams:marionette_level1.png"/>
+          <wp:inline distT="0" distB="0" distL="0" distR="0" wp14:anchorId="572E33C9" wp14:editId="149F4387">
+            <wp:extent cx="5547995" cy="2733040"/>
+            <wp:effectExtent l="0" t="0" r="0" b="0"/>
+            <wp:docPr id="4" name="Picture 4" descr="Macintosh HD:Users:jalcoke:Documents:psu:ece:capstone:blockdiagrams:marionette_level1.png"/>
             <wp:cNvGraphicFramePr>
               <a:graphicFrameLocks xmlns:a="http://schemas.openxmlformats.org/drawingml/2006/main" noChangeAspect="1"/>
             </wp:cNvGraphicFramePr>
@@ -500,7 +498,7 @@
               <a:graphicData uri="http://schemas.openxmlformats.org/drawingml/2006/picture">
                 <pic:pic xmlns:pic="http://schemas.openxmlformats.org/drawingml/2006/picture">
                   <pic:nvPicPr>
-                    <pic:cNvPr id="0" name="Picture 6" descr="Macintosh HD:Users:jalcoke:Documents:psu:ece:capstone:blockdiagrams:marionette_level1.png"/>
+                    <pic:cNvPr id="0" name="Picture 4" descr="Macintosh HD:Users:jalcoke:Documents:psu:ece:capstone:blockdiagrams:marionette_level1.png"/>
                     <pic:cNvPicPr>
                       <a:picLocks noChangeAspect="1" noChangeArrowheads="1"/>
                     </pic:cNvPicPr>
@@ -521,7 +519,7 @@
                   <pic:spPr bwMode="auto">
                     <a:xfrm>
                       <a:off x="0" y="0"/>
-                      <a:ext cx="5938520" cy="2291080"/>
+                      <a:ext cx="5547995" cy="2733040"/>
                     </a:xfrm>
                     <a:prstGeom prst="rect">
                       <a:avLst/>
@@ -595,7 +593,10 @@
               </w:numPr>
             </w:pPr>
             <w:r>
-              <w:t xml:space="preserve">USB PWR: USB 2.0, 5V DC, 500mA </w:t>
+              <w:t xml:space="preserve">USB PWR - </w:t>
+            </w:r>
+            <w:r>
+              <w:t xml:space="preserve">5V DC, 500mA </w:t>
             </w:r>
           </w:p>
           <w:p>
@@ -607,7 +608,7 @@
               </w:numPr>
             </w:pPr>
             <w:r>
-              <w:t>USB OTG:  high-speed 480 Mb/s</w:t>
+              <w:t xml:space="preserve">USB HS – upstream </w:t>
             </w:r>
           </w:p>
           <w:p>
@@ -618,16 +619,19 @@
                 <w:numId w:val="1"/>
               </w:numPr>
             </w:pPr>
-            <w:r>
-              <w:t xml:space="preserve">SPI Network: SPI1-42 </w:t>
-            </w:r>
             <w:proofErr w:type="spellStart"/>
             <w:r>
-              <w:t>Mbits</w:t>
+              <w:t>Wallwart</w:t>
             </w:r>
             <w:proofErr w:type="spellEnd"/>
             <w:r>
-              <w:t>/s, SPI2 and 3 – 21Mbits/s</w:t>
+              <w:t xml:space="preserve"> power supply - </w:t>
+            </w:r>
+            <w:r>
+              <w:t>5</w:t>
+            </w:r>
+            <w:r>
+              <w:t>V</w:t>
             </w:r>
           </w:p>
           <w:p>
@@ -639,116 +643,10 @@
               </w:numPr>
             </w:pPr>
             <w:r>
-              <w:t>I</w:t>
-            </w:r>
-            <w:r>
-              <w:rPr>
-                <w:vertAlign w:val="superscript"/>
-              </w:rPr>
-              <w:t>2</w:t>
-            </w:r>
-            <w:r>
-              <w:t>C Network: 100/400 kHz</w:t>
-            </w:r>
-          </w:p>
-          <w:p>
-            <w:pPr>
-              <w:pStyle w:val="ListParagraph"/>
-              <w:numPr>
-                <w:ilvl w:val="0"/>
-                <w:numId w:val="1"/>
-              </w:numPr>
-            </w:pPr>
-            <w:r>
-              <w:t>CAN: 2.0B Active Network</w:t>
-            </w:r>
-          </w:p>
-          <w:p>
-            <w:pPr>
-              <w:pStyle w:val="ListParagraph"/>
-              <w:numPr>
-                <w:ilvl w:val="0"/>
-                <w:numId w:val="1"/>
-              </w:numPr>
-            </w:pPr>
-            <w:r>
-              <w:t>ADC: 12bit resolution</w:t>
-            </w:r>
-          </w:p>
-          <w:p>
-            <w:pPr>
-              <w:pStyle w:val="ListParagraph"/>
-              <w:numPr>
-                <w:ilvl w:val="0"/>
-                <w:numId w:val="1"/>
-              </w:numPr>
-            </w:pPr>
-            <w:r>
-              <w:t xml:space="preserve">Digital Input: </w:t>
-            </w:r>
-          </w:p>
-          <w:p>
-            <w:pPr>
-              <w:pStyle w:val="ListParagraph"/>
-              <w:numPr>
-                <w:ilvl w:val="0"/>
-                <w:numId w:val="1"/>
-              </w:numPr>
-            </w:pPr>
-            <w:r>
-              <w:t>UART/USART</w:t>
-            </w:r>
-          </w:p>
-          <w:p>
-            <w:pPr>
-              <w:pStyle w:val="ListParagraph"/>
-              <w:numPr>
-                <w:ilvl w:val="0"/>
-                <w:numId w:val="1"/>
-              </w:numPr>
-            </w:pPr>
-            <w:proofErr w:type="spellStart"/>
-            <w:r>
-              <w:t>Wallwart</w:t>
-            </w:r>
-            <w:proofErr w:type="spellEnd"/>
-            <w:r>
-              <w:t xml:space="preserve"> power supply 5</w:t>
-            </w:r>
-            <w:r>
-              <w:t>V</w:t>
-            </w:r>
-          </w:p>
-          <w:p>
-            <w:pPr>
-              <w:pStyle w:val="ListParagraph"/>
-              <w:numPr>
-                <w:ilvl w:val="0"/>
-                <w:numId w:val="1"/>
-              </w:numPr>
-            </w:pPr>
-            <w:r>
-              <w:t xml:space="preserve">Ethernet: 10/100 </w:t>
-            </w:r>
-            <w:proofErr w:type="spellStart"/>
-            <w:r>
-              <w:t>Mbits</w:t>
-            </w:r>
-            <w:proofErr w:type="spellEnd"/>
-            <w:r>
-              <w:t>/s</w:t>
-            </w:r>
-          </w:p>
-          <w:p>
-            <w:pPr>
-              <w:pStyle w:val="ListParagraph"/>
-              <w:numPr>
-                <w:ilvl w:val="0"/>
-                <w:numId w:val="1"/>
-              </w:numPr>
-            </w:pPr>
-            <w:r>
-              <w:t>SWJ – serial wire JTAG debug port</w:t>
+              <w:t>SWD</w:t>
+            </w:r>
+            <w:r>
+              <w:t xml:space="preserve"> – serial wire JTAG debug port</w:t>
             </w:r>
           </w:p>
           <w:p>
@@ -822,7 +720,13 @@
               </w:numPr>
             </w:pPr>
             <w:r>
-              <w:t>CAN Network</w:t>
+              <w:t>CAN</w:t>
+            </w:r>
+            <w:r>
+              <w:t xml:space="preserve"> 2.0B</w:t>
+            </w:r>
+            <w:r>
+              <w:t xml:space="preserve"> Network</w:t>
             </w:r>
           </w:p>
           <w:p>
@@ -834,7 +738,10 @@
               </w:numPr>
             </w:pPr>
             <w:r>
-              <w:t>DAC: 12bit resolution</w:t>
+              <w:t xml:space="preserve">DAC - </w:t>
+            </w:r>
+            <w:r>
+              <w:t>12bit resolution</w:t>
             </w:r>
           </w:p>
           <w:p>
@@ -846,7 +753,7 @@
               </w:numPr>
             </w:pPr>
             <w:r>
-              <w:t>Digital output:</w:t>
+              <w:t>ADC – 12bit resolution</w:t>
             </w:r>
           </w:p>
           <w:p>
@@ -858,6 +765,18 @@
               </w:numPr>
             </w:pPr>
             <w:r>
+              <w:t>Digital I/O – 3.3V</w:t>
+            </w:r>
+          </w:p>
+          <w:p>
+            <w:pPr>
+              <w:pStyle w:val="ListParagraph"/>
+              <w:numPr>
+                <w:ilvl w:val="0"/>
+                <w:numId w:val="3"/>
+              </w:numPr>
+            </w:pPr>
+            <w:r>
               <w:t>UART/USART:</w:t>
             </w:r>
           </w:p>
@@ -870,7 +789,10 @@
               </w:numPr>
             </w:pPr>
             <w:r>
-              <w:t>USB OTG:</w:t>
+              <w:t xml:space="preserve">USB </w:t>
+            </w:r>
+            <w:r>
+              <w:t>FS</w:t>
             </w:r>
           </w:p>
           <w:p>
@@ -891,18 +813,6 @@
             <w:proofErr w:type="spellEnd"/>
             <w:r>
               <w:t>/s</w:t>
-            </w:r>
-          </w:p>
-          <w:p>
-            <w:pPr>
-              <w:pStyle w:val="ListParagraph"/>
-              <w:numPr>
-                <w:ilvl w:val="0"/>
-                <w:numId w:val="3"/>
-              </w:numPr>
-            </w:pPr>
-            <w:r>
-              <w:t>SWJ – serial wire JTAG debug port</w:t>
             </w:r>
           </w:p>
           <w:p>
@@ -958,7 +868,11 @@
     <w:p/>
     <w:p/>
     <w:p/>
-    <w:p/>
+    <w:p>
+      <w:r>
+        <w:br w:type="page"/>
+      </w:r>
+    </w:p>
     <w:p>
       <w:pPr>
         <w:jc w:val="center"/>
@@ -974,6 +888,7 @@
           <w:sz w:val="48"/>
           <w:szCs w:val="48"/>
         </w:rPr>
+        <w:lastRenderedPageBreak/>
         <w:t>Level 2</w:t>
       </w:r>
       <w:r>
@@ -1008,31 +923,57 @@
     <w:p/>
     <w:p>
       <w:r>
-        <w:object w:dxaOrig="15135" w:dyaOrig="6481" w14:anchorId="0FF649A5">
-          <v:shapetype id="_x0000_t75" coordsize="21600,21600" o:spt="75" o:preferrelative="t" path="m@4@5l@4@11@9@11@9@5xe" filled="f" stroked="f">
-            <v:stroke joinstyle="miter"/>
-            <v:formulas>
-              <v:f eqn="if lineDrawn pixelLineWidth 0"/>
-              <v:f eqn="sum @0 1 0"/>
-              <v:f eqn="sum 0 0 @1"/>
-              <v:f eqn="prod @2 1 2"/>
-              <v:f eqn="prod @3 21600 pixelWidth"/>
-              <v:f eqn="prod @3 21600 pixelHeight"/>
-              <v:f eqn="sum @0 0 1"/>
-              <v:f eqn="prod @6 1 2"/>
-              <v:f eqn="prod @7 21600 pixelWidth"/>
-              <v:f eqn="sum @8 21600 0"/>
-              <v:f eqn="prod @7 21600 pixelHeight"/>
-              <v:f eqn="sum @10 21600 0"/>
-            </v:formulas>
-            <v:path o:extrusionok="f" gradientshapeok="t" o:connecttype="rect"/>
-            <o:lock v:ext="edit" aspectratio="t"/>
-          </v:shapetype>
-          <v:shape id="_x0000_i1025" type="#_x0000_t75" style="width:467.6pt;height:200.65pt" o:ole="">
-            <v:imagedata r:id="rId9" o:title=""/>
-          </v:shape>
-          <o:OLEObject Type="Embed" ProgID="Visio.Drawing.15" ShapeID="_x0000_i1025" DrawAspect="Content" ObjectID="_1356637897" r:id="rId10"/>
-        </w:object>
+        <w:rPr>
+          <w:noProof/>
+        </w:rPr>
+        <w:drawing>
+          <wp:inline distT="0" distB="0" distL="0" distR="0" wp14:anchorId="13B04622" wp14:editId="4CA25216">
+            <wp:extent cx="5938520" cy="2023745"/>
+            <wp:effectExtent l="0" t="0" r="0" b="0"/>
+            <wp:docPr id="3" name="Picture 3" descr="Macintosh HD:Users:jalcoke:Documents:psu:ece:capstone:blockdiagrams:marionette_level2.png"/>
+            <wp:cNvGraphicFramePr>
+              <a:graphicFrameLocks xmlns:a="http://schemas.openxmlformats.org/drawingml/2006/main" noChangeAspect="1"/>
+            </wp:cNvGraphicFramePr>
+            <a:graphic xmlns:a="http://schemas.openxmlformats.org/drawingml/2006/main">
+              <a:graphicData uri="http://schemas.openxmlformats.org/drawingml/2006/picture">
+                <pic:pic xmlns:pic="http://schemas.openxmlformats.org/drawingml/2006/picture">
+                  <pic:nvPicPr>
+                    <pic:cNvPr id="0" name="Picture 3" descr="Macintosh HD:Users:jalcoke:Documents:psu:ece:capstone:blockdiagrams:marionette_level2.png"/>
+                    <pic:cNvPicPr>
+                      <a:picLocks noChangeAspect="1" noChangeArrowheads="1"/>
+                    </pic:cNvPicPr>
+                  </pic:nvPicPr>
+                  <pic:blipFill>
+                    <a:blip r:embed="rId9">
+                      <a:extLst>
+                        <a:ext uri="{28A0092B-C50C-407E-A947-70E740481C1C}">
+                          <a14:useLocalDpi xmlns:a14="http://schemas.microsoft.com/office/drawing/2010/main" val="0"/>
+                        </a:ext>
+                      </a:extLst>
+                    </a:blip>
+                    <a:srcRect/>
+                    <a:stretch>
+                      <a:fillRect/>
+                    </a:stretch>
+                  </pic:blipFill>
+                  <pic:spPr bwMode="auto">
+                    <a:xfrm>
+                      <a:off x="0" y="0"/>
+                      <a:ext cx="5938520" cy="2023745"/>
+                    </a:xfrm>
+                    <a:prstGeom prst="rect">
+                      <a:avLst/>
+                    </a:prstGeom>
+                    <a:noFill/>
+                    <a:ln>
+                      <a:noFill/>
+                    </a:ln>
+                  </pic:spPr>
+                </pic:pic>
+              </a:graphicData>
+            </a:graphic>
+          </wp:inline>
+        </w:drawing>
       </w:r>
     </w:p>
     <w:p/>
@@ -1158,16 +1099,13 @@
           </w:tcPr>
           <w:p>
             <w:r>
-              <w:t xml:space="preserve">Condition the incoming supply voltages to 3.3V </w:t>
-            </w:r>
-            <w:proofErr w:type="gramStart"/>
-            <w:r>
-              <w:t>DC</w:t>
-            </w:r>
-            <w:r>
-              <w:t xml:space="preserve">  </w:t>
-            </w:r>
-            <w:proofErr w:type="gramEnd"/>
+              <w:t>Condition the incoming supply voltages to 3.3V DC</w:t>
+            </w:r>
+            <w:r>
+              <w:t xml:space="preserve"> and provide protection for overvoltage and over current scenerios</w:t>
+            </w:r>
+            <w:bookmarkStart w:id="0" w:name="_GoBack"/>
+            <w:bookmarkEnd w:id="0"/>
           </w:p>
         </w:tc>
       </w:tr>
@@ -2820,7 +2758,7 @@
 </file>
 
 <file path=customXml/itemProps1.xml><?xml version="1.0" encoding="utf-8"?>
-<ds:datastoreItem xmlns:ds="http://schemas.openxmlformats.org/officeDocument/2006/customXml" ds:itemID="{DCB3A3FD-9D3C-0E46-87A8-8F6E47393C56}">
+<ds:datastoreItem xmlns:ds="http://schemas.openxmlformats.org/officeDocument/2006/customXml" ds:itemID="{EE83BAC6-86C4-0E48-ABAB-9C77559DB5B1}">
   <ds:schemaRefs>
     <ds:schemaRef ds:uri="http://schemas.openxmlformats.org/officeDocument/2006/bibliography"/>
   </ds:schemaRefs>

</xml_diff>